<commit_message>
Added the deadlines to the RFP
</commit_message>
<xml_diff>
--- a/SampleRFP2.docx
+++ b/SampleRFP2.docx
@@ -1,6 +1,6 @@
 
 <file path=word/document.xml><?xml version="1.0" encoding="utf-8"?>
-<w:document xmlns:wpc="http://schemas.microsoft.com/office/word/2010/wordprocessingCanvas" xmlns:cx="http://schemas.microsoft.com/office/drawing/2014/chartex" xmlns:cx1="http://schemas.microsoft.com/office/drawing/2015/9/8/chartex" xmlns:cx2="http://schemas.microsoft.com/office/drawing/2015/10/21/chartex" xmlns:cx3="http://schemas.microsoft.com/office/drawing/2016/5/9/chartex" xmlns:cx4="http://schemas.microsoft.com/office/drawing/2016/5/10/chartex" xmlns:cx5="http://schemas.microsoft.com/office/drawing/2016/5/11/chartex" xmlns:cx6="http://schemas.microsoft.com/office/drawing/2016/5/12/chartex" xmlns:cx7="http://schemas.microsoft.com/office/drawing/2016/5/13/chartex" xmlns:cx8="http://schemas.microsoft.com/office/drawing/2016/5/14/chartex" xmlns:mc="http://schemas.openxmlformats.org/markup-compatibility/2006" xmlns:aink="http://schemas.microsoft.com/office/drawing/2016/ink" xmlns:am3d="http://schemas.microsoft.com/office/drawing/2017/model3d" xmlns:o="urn:schemas-microsoft-com:office:office" xmlns:oel="http://schemas.microsoft.com/office/2019/extlst" xmlns:r="http://schemas.openxmlformats.org/officeDocument/2006/relationships" xmlns:m="http://schemas.openxmlformats.org/officeDocument/2006/math" xmlns:v="urn:schemas-microsoft-com:vml" xmlns:wp14="http://schemas.microsoft.com/office/word/2010/wordprocessingDrawing" xmlns:wp="http://schemas.openxmlformats.org/drawingml/2006/wordprocessingDrawing" xmlns:w10="urn:schemas-microsoft-com:office:word" xmlns:w="http://schemas.openxmlformats.org/wordprocessingml/2006/main" xmlns:w14="http://schemas.microsoft.com/office/word/2010/wordml" xmlns:w15="http://schemas.microsoft.com/office/word/2012/wordml" xmlns:w16cex="http://schemas.microsoft.com/office/word/2018/wordml/cex" xmlns:w16cid="http://schemas.microsoft.com/office/word/2016/wordml/cid" xmlns:w16="http://schemas.microsoft.com/office/word/2018/wordml" xmlns:w16sdtdh="http://schemas.microsoft.com/office/word/2020/wordml/sdtdatahash" xmlns:w16se="http://schemas.microsoft.com/office/word/2015/wordml/symex" xmlns:wpg="http://schemas.microsoft.com/office/word/2010/wordprocessingGroup" xmlns:wpi="http://schemas.microsoft.com/office/word/2010/wordprocessingInk" xmlns:wne="http://schemas.microsoft.com/office/word/2006/wordml" xmlns:wps="http://schemas.microsoft.com/office/word/2010/wordprocessingShape" xmlns:a="http://schemas.openxmlformats.org/drawingml/2006/main" mc:Ignorable="w14 w15 w16se w16cid w16 w16cex w16sdtdh wp14">
+<w:document xmlns:wpc="http://schemas.microsoft.com/office/word/2010/wordprocessingCanvas" xmlns:cx="http://schemas.microsoft.com/office/drawing/2014/chartex" xmlns:cx1="http://schemas.microsoft.com/office/drawing/2015/9/8/chartex" xmlns:cx2="http://schemas.microsoft.com/office/drawing/2015/10/21/chartex" xmlns:cx3="http://schemas.microsoft.com/office/drawing/2016/5/9/chartex" xmlns:cx4="http://schemas.microsoft.com/office/drawing/2016/5/10/chartex" xmlns:cx5="http://schemas.microsoft.com/office/drawing/2016/5/11/chartex" xmlns:cx6="http://schemas.microsoft.com/office/drawing/2016/5/12/chartex" xmlns:cx7="http://schemas.microsoft.com/office/drawing/2016/5/13/chartex" xmlns:cx8="http://schemas.microsoft.com/office/drawing/2016/5/14/chartex" xmlns:mc="http://schemas.openxmlformats.org/markup-compatibility/2006" xmlns:aink="http://schemas.microsoft.com/office/drawing/2016/ink" xmlns:am3d="http://schemas.microsoft.com/office/drawing/2017/model3d" xmlns:o="urn:schemas-microsoft-com:office:office" xmlns:oel="http://schemas.microsoft.com/office/2019/extlst" xmlns:r="http://schemas.openxmlformats.org/officeDocument/2006/relationships" xmlns:m="http://schemas.openxmlformats.org/officeDocument/2006/math" xmlns:v="urn:schemas-microsoft-com:vml" xmlns:wp14="http://schemas.microsoft.com/office/word/2010/wordprocessingDrawing" xmlns:wp="http://schemas.openxmlformats.org/drawingml/2006/wordprocessingDrawing" xmlns:w10="urn:schemas-microsoft-com:office:word" xmlns:w="http://schemas.openxmlformats.org/wordprocessingml/2006/main" xmlns:w14="http://schemas.microsoft.com/office/word/2010/wordml" xmlns:w15="http://schemas.microsoft.com/office/word/2012/wordml" xmlns:w16cex="http://schemas.microsoft.com/office/word/2018/wordml/cex" xmlns:w16cid="http://schemas.microsoft.com/office/word/2016/wordml/cid" xmlns:w16="http://schemas.microsoft.com/office/word/2018/wordml" xmlns:w16sdtdh="http://schemas.microsoft.com/office/word/2020/wordml/sdtdatahash" xmlns:w16se="http://schemas.microsoft.com/office/word/2015/wordml/symex" xmlns:wpg="http://schemas.microsoft.com/office/word/2010/wordprocessingGroup" xmlns:wpi="http://schemas.microsoft.com/office/word/2010/wordprocessingInk" xmlns:wne="http://schemas.microsoft.com/office/word/2006/wordml" xmlns:wps="http://schemas.microsoft.com/office/word/2010/wordprocessingShape" mc:Ignorable="w14 w15 w16se w16cid w16 w16cex w16sdtdh wp14">
   <w:body>
     <w:p>
       <w:pPr>
@@ -197,7 +197,7 @@
               </wp:anchor>
             </w:drawing>
           </mc:Choice>
-          <mc:Fallback>
+          <mc:Fallback xmlns:a="http://schemas.openxmlformats.org/drawingml/2006/main">
             <w:pict>
               <v:line id="Straight Connector 1" style="position:absolute;z-index:251659264;visibility:visible;mso-wrap-style:square;mso-width-percent:0;mso-height-percent:0;mso-wrap-distance-left:9pt;mso-wrap-distance-top:0;mso-wrap-distance-right:9pt;mso-wrap-distance-bottom:0;mso-position-horizontal:absolute;mso-position-horizontal-relative:text;mso-position-vertical:absolute;mso-position-vertical-relative:text;mso-width-percent:0;mso-height-percent:0;mso-width-relative:margin;mso-height-relative:margin" o:spid="_x0000_s1026" strokecolor="#4472c4 [3204]" strokeweight=".5pt" from="-56.25pt,15.75pt" to="515.25pt,17.25pt" w14:anchorId="0A2826D6" o:gfxdata="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">
                 <v:stroke joinstyle="miter"/>
@@ -241,33 +241,15 @@
           <w:szCs w:val="24"/>
           <w:lang w:val="en-US"/>
         </w:rPr>
-        <w:t xml:space="preserve">My Imaginary </w:t>
-      </w:r>
-      <w:proofErr w:type="gramStart"/>
-      <w:r>
-        <w:rPr>
-          <w:sz w:val="24"/>
-          <w:szCs w:val="24"/>
-          <w:lang w:val="en-US"/>
-        </w:rPr>
-        <w:t>Company</w:t>
-      </w:r>
-      <w:r>
-        <w:rPr>
-          <w:sz w:val="24"/>
-          <w:szCs w:val="24"/>
-          <w:lang w:val="en-US"/>
-        </w:rPr>
-        <w:t>],</w:t>
-      </w:r>
-      <w:proofErr w:type="gramEnd"/>
-      <w:r>
-        <w:rPr>
-          <w:sz w:val="24"/>
-          <w:szCs w:val="24"/>
-          <w:lang w:val="en-US"/>
-        </w:rPr>
-        <w:t xml:space="preserve"> a leading </w:t>
+        <w:t>My Imaginary Company</w:t>
+      </w:r>
+      <w:r>
+        <w:rPr>
+          <w:sz w:val="24"/>
+          <w:szCs w:val="24"/>
+          <w:lang w:val="en-US"/>
+        </w:rPr>
+        <w:t xml:space="preserve">], a leading </w:t>
       </w:r>
       <w:r>
         <w:rPr>
@@ -394,7 +376,7 @@
               </wp:anchor>
             </w:drawing>
           </mc:Choice>
-          <mc:Fallback>
+          <mc:Fallback xmlns:a="http://schemas.openxmlformats.org/drawingml/2006/main">
             <w:pict>
               <v:line id="Straight Connector 1" style="position:absolute;z-index:251661312;visibility:visible;mso-wrap-style:square;mso-width-percent:0;mso-height-percent:0;mso-wrap-distance-left:9pt;mso-wrap-distance-top:0;mso-wrap-distance-right:9pt;mso-wrap-distance-bottom:0;mso-position-horizontal:absolute;mso-position-horizontal-relative:text;mso-position-vertical:absolute;mso-position-vertical-relative:text;mso-width-percent:0;mso-height-percent:0;mso-width-relative:margin;mso-height-relative:margin" o:spid="_x0000_s1026" strokecolor="#4472c4 [3204]" strokeweight=".5pt" from="-62.25pt,16.25pt" to="515.25pt,17.75pt" w14:anchorId="7DBBECB5" o:gfxdata="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">
                 <v:stroke joinstyle="miter"/>
@@ -687,7 +669,7 @@
         </w:rPr>
       </w:pPr>
     </w:p>
-    <w:p w14:noSpellErr="1">
+    <w:p>
       <w:pPr>
         <w:pStyle w:val="ListParagraph"/>
         <w:numPr>
@@ -711,7 +693,7 @@
         <w:t>A detailed project plan outlining key milestones and deliverables.</w:t>
       </w:r>
     </w:p>
-    <w:p w14:noSpellErr="1">
+    <w:p>
       <w:pPr>
         <w:pStyle w:val="ListParagraph"/>
         <w:numPr>
@@ -732,26 +714,10 @@
           <w:szCs w:val="24"/>
           <w:lang w:val="en-US"/>
         </w:rPr>
-        <w:t xml:space="preserve">Training sessions for our IT team on effective </w:t>
-      </w:r>
-      <w:r>
-        <w:rPr>
-          <w:sz w:val="24"/>
-          <w:szCs w:val="24"/>
-          <w:lang w:val="en-US"/>
-        </w:rPr>
-        <w:t>utilization</w:t>
-      </w:r>
-      <w:r>
-        <w:rPr>
-          <w:sz w:val="24"/>
-          <w:szCs w:val="24"/>
-          <w:lang w:val="en-US"/>
-        </w:rPr>
-        <w:t xml:space="preserve"> of the vulnerability scanning tool.</w:t>
-      </w:r>
-    </w:p>
-    <w:p w14:noSpellErr="1">
+        <w:t>Training sessions for our IT team on effective utilization of the vulnerability scanning tool.</w:t>
+      </w:r>
+    </w:p>
+    <w:p>
       <w:pPr>
         <w:pStyle w:val="ListParagraph"/>
         <w:numPr>
@@ -775,7 +741,7 @@
         <w:t>Ongoing technical support and maintenance services post-implementation.</w:t>
       </w:r>
     </w:p>
-    <w:p w14:noSpellErr="1">
+    <w:p>
       <w:pPr>
         <w:pStyle w:val="ListParagraph"/>
         <w:numPr>
@@ -799,7 +765,7 @@
         <w:t>Customized reporting templates tailored to our organizational needs.</w:t>
       </w:r>
     </w:p>
-    <w:p w14:noSpellErr="1">
+    <w:p>
       <w:pPr>
         <w:pStyle w:val="ListParagraph"/>
         <w:numPr>
@@ -844,23 +810,7 @@
           <w:szCs w:val="24"/>
           <w:lang w:val="en-US"/>
         </w:rPr>
-        <w:t xml:space="preserve">Documentation of best practices for </w:t>
-      </w:r>
-      <w:r>
-        <w:rPr>
-          <w:sz w:val="24"/>
-          <w:szCs w:val="24"/>
-          <w:lang w:val="en-US"/>
-        </w:rPr>
-        <w:t>optimizing</w:t>
-      </w:r>
-      <w:r>
-        <w:rPr>
-          <w:sz w:val="24"/>
-          <w:szCs w:val="24"/>
-          <w:lang w:val="en-US"/>
-        </w:rPr>
-        <w:t xml:space="preserve"> vulnerability scanning processes.</w:t>
+        <w:t>Documentation of best practices for optimizing vulnerability scanning processes.</w:t>
       </w:r>
     </w:p>
     <w:p>
@@ -890,53 +840,13 @@
       </w:pPr>
       <w:r>
         <w:rPr>
-          <w:b w:val="1"/>
-          <w:bCs w:val="1"/>
-          <w:sz w:val="24"/>
-          <w:szCs w:val="24"/>
-          <w:lang w:val="en-US"/>
-        </w:rPr>
-        <w:t>2.</w:t>
-      </w:r>
-      <w:r>
-        <w:rPr>
-          <w:b w:val="1"/>
-          <w:bCs w:val="1"/>
-          <w:sz w:val="24"/>
-          <w:szCs w:val="24"/>
-          <w:lang w:val="en-US"/>
-        </w:rPr>
-        <w:t>3</w:t>
-      </w:r>
-      <w:r>
-        <w:rPr>
-          <w:b w:val="1"/>
-          <w:bCs w:val="1"/>
-          <w:sz w:val="24"/>
-          <w:szCs w:val="24"/>
-          <w:lang w:val="en-US"/>
-        </w:rPr>
-        <w:t xml:space="preserve"> </w:t>
-      </w:r>
-      <w:r>
-        <w:rPr>
-          <w:b w:val="1"/>
-          <w:bCs w:val="1"/>
-          <w:sz w:val="24"/>
-          <w:szCs w:val="24"/>
-          <w:lang w:val="en-US"/>
-        </w:rPr>
-        <w:t>Project Timelines</w:t>
-      </w:r>
-      <w:r>
-        <w:rPr>
-          <w:b w:val="1"/>
-          <w:bCs w:val="1"/>
-          <w:sz w:val="24"/>
-          <w:szCs w:val="24"/>
-          <w:lang w:val="en-US"/>
-        </w:rPr>
-        <w:t>:</w:t>
+          <w:b/>
+          <w:bCs/>
+          <w:sz w:val="24"/>
+          <w:szCs w:val="24"/>
+          <w:lang w:val="en-US"/>
+        </w:rPr>
+        <w:t>2.3 Project Timelines:</w:t>
       </w:r>
     </w:p>
     <w:p>
@@ -944,8 +854,8 @@
         <w:pStyle w:val="ListParagraph"/>
         <w:ind w:left="-709"/>
         <w:rPr>
-          <w:b w:val="1"/>
-          <w:bCs w:val="1"/>
+          <w:b/>
+          <w:bCs/>
           <w:sz w:val="24"/>
           <w:szCs w:val="24"/>
           <w:lang w:val="en-US"/>
@@ -957,8 +867,8 @@
         <w:pStyle w:val="ListParagraph"/>
         <w:ind w:left="-709"/>
         <w:rPr>
-          <w:b w:val="1"/>
-          <w:bCs w:val="1"/>
+          <w:b/>
+          <w:bCs/>
           <w:sz w:val="24"/>
           <w:szCs w:val="24"/>
           <w:lang w:val="en-US"/>
@@ -1029,6 +939,7 @@
                 <w:szCs w:val="24"/>
                 <w:lang w:val="en-US"/>
               </w:rPr>
+              <w:lastRenderedPageBreak/>
               <w:t>Stage</w:t>
             </w:r>
           </w:p>
@@ -1211,7 +1122,24 @@
                 <w:szCs w:val="24"/>
                 <w:lang w:val="en-US"/>
               </w:rPr>
-              <w:t>[Insert Deadline]</w:t>
+              <w:t>2</w:t>
+            </w:r>
+            <w:r>
+              <w:rPr>
+                <w:sz w:val="24"/>
+                <w:szCs w:val="24"/>
+                <w:vertAlign w:val="superscript"/>
+                <w:lang w:val="en-US"/>
+              </w:rPr>
+              <w:t>nd</w:t>
+            </w:r>
+            <w:r>
+              <w:rPr>
+                <w:sz w:val="24"/>
+                <w:szCs w:val="24"/>
+                <w:lang w:val="en-US"/>
+              </w:rPr>
+              <w:t xml:space="preserve"> Jan. 2023</w:t>
             </w:r>
           </w:p>
         </w:tc>
@@ -1317,7 +1245,24 @@
                 <w:szCs w:val="24"/>
                 <w:lang w:val="en-US"/>
               </w:rPr>
-              <w:t>[Insert Deadline]</w:t>
+              <w:t>5</w:t>
+            </w:r>
+            <w:r>
+              <w:rPr>
+                <w:sz w:val="24"/>
+                <w:szCs w:val="24"/>
+                <w:vertAlign w:val="superscript"/>
+                <w:lang w:val="en-US"/>
+              </w:rPr>
+              <w:t>th</w:t>
+            </w:r>
+            <w:r>
+              <w:rPr>
+                <w:sz w:val="24"/>
+                <w:szCs w:val="24"/>
+                <w:lang w:val="en-US"/>
+              </w:rPr>
+              <w:t xml:space="preserve"> Feb. 2023</w:t>
             </w:r>
           </w:p>
         </w:tc>
@@ -1423,7 +1368,24 @@
                 <w:szCs w:val="24"/>
                 <w:lang w:val="en-US"/>
               </w:rPr>
-              <w:t>[Insert Deadline]</w:t>
+              <w:t>3</w:t>
+            </w:r>
+            <w:r>
+              <w:rPr>
+                <w:sz w:val="24"/>
+                <w:szCs w:val="24"/>
+                <w:vertAlign w:val="superscript"/>
+                <w:lang w:val="en-US"/>
+              </w:rPr>
+              <w:t>rd</w:t>
+            </w:r>
+            <w:r>
+              <w:rPr>
+                <w:sz w:val="24"/>
+                <w:szCs w:val="24"/>
+                <w:lang w:val="en-US"/>
+              </w:rPr>
+              <w:t xml:space="preserve"> Mar. 2023</w:t>
             </w:r>
           </w:p>
         </w:tc>
@@ -1447,15 +1409,7 @@
                 <w:szCs w:val="24"/>
                 <w:lang w:val="en-US"/>
               </w:rPr>
-              <w:t>Discuss/Approve</w:t>
-            </w:r>
-            <w:r>
-              <w:rPr>
-                <w:sz w:val="24"/>
-                <w:szCs w:val="24"/>
-                <w:lang w:val="en-US"/>
-              </w:rPr>
-              <w:t xml:space="preserve"> project plan</w:t>
+              <w:t>Discuss/Approve project plan</w:t>
             </w:r>
           </w:p>
         </w:tc>
@@ -1529,7 +1483,24 @@
                 <w:szCs w:val="24"/>
                 <w:lang w:val="en-US"/>
               </w:rPr>
-              <w:t>[Insert Deadline]</w:t>
+              <w:t>6</w:t>
+            </w:r>
+            <w:r>
+              <w:rPr>
+                <w:sz w:val="24"/>
+                <w:szCs w:val="24"/>
+                <w:vertAlign w:val="superscript"/>
+                <w:lang w:val="en-US"/>
+              </w:rPr>
+              <w:t>th</w:t>
+            </w:r>
+            <w:r>
+              <w:rPr>
+                <w:sz w:val="24"/>
+                <w:szCs w:val="24"/>
+                <w:lang w:val="en-US"/>
+              </w:rPr>
+              <w:t xml:space="preserve"> Apr. 2023</w:t>
             </w:r>
           </w:p>
         </w:tc>
@@ -1627,7 +1598,24 @@
                 <w:szCs w:val="24"/>
                 <w:lang w:val="en-US"/>
               </w:rPr>
-              <w:t>[Insert Deadline]</w:t>
+              <w:t>9</w:t>
+            </w:r>
+            <w:r>
+              <w:rPr>
+                <w:sz w:val="24"/>
+                <w:szCs w:val="24"/>
+                <w:vertAlign w:val="superscript"/>
+                <w:lang w:val="en-US"/>
+              </w:rPr>
+              <w:t>th</w:t>
+            </w:r>
+            <w:r>
+              <w:rPr>
+                <w:sz w:val="24"/>
+                <w:szCs w:val="24"/>
+                <w:lang w:val="en-US"/>
+              </w:rPr>
+              <w:t xml:space="preserve"> May 2023</w:t>
             </w:r>
           </w:p>
         </w:tc>
@@ -1733,7 +1721,24 @@
                 <w:szCs w:val="24"/>
                 <w:lang w:val="en-US"/>
               </w:rPr>
-              <w:t>[Insert Deadline]</w:t>
+              <w:t>12</w:t>
+            </w:r>
+            <w:r>
+              <w:rPr>
+                <w:sz w:val="24"/>
+                <w:szCs w:val="24"/>
+                <w:vertAlign w:val="superscript"/>
+                <w:lang w:val="en-US"/>
+              </w:rPr>
+              <w:t>th</w:t>
+            </w:r>
+            <w:r>
+              <w:rPr>
+                <w:sz w:val="24"/>
+                <w:szCs w:val="24"/>
+                <w:lang w:val="en-US"/>
+              </w:rPr>
+              <w:t xml:space="preserve"> Jun. 2023</w:t>
             </w:r>
           </w:p>
         </w:tc>
@@ -1864,7 +1869,7 @@
               </wp:anchor>
             </w:drawing>
           </mc:Choice>
-          <mc:Fallback>
+          <mc:Fallback xmlns:a="http://schemas.openxmlformats.org/drawingml/2006/main">
             <w:pict>
               <v:line id="Straight Connector 1" style="position:absolute;flip:y;z-index:251665408;visibility:visible;mso-wrap-style:square;mso-width-percent:0;mso-height-percent:0;mso-wrap-distance-left:9pt;mso-wrap-distance-top:0;mso-wrap-distance-right:9pt;mso-wrap-distance-bottom:0;mso-position-horizontal:absolute;mso-position-horizontal-relative:margin;mso-position-vertical:absolute;mso-position-vertical-relative:text;mso-width-percent:0;mso-height-percent:0;mso-width-relative:margin;mso-height-relative:margin" o:spid="_x0000_s1026" strokecolor="#4472c4 [3204]" strokeweight=".5pt" from="-61.5pt,19.75pt" to="509.25pt,21.25pt" w14:anchorId="6F2C4994" o:gfxdata="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">
                 <v:stroke joinstyle="miter"/>
@@ -2110,23 +2115,7 @@
           <w:szCs w:val="24"/>
           <w:lang w:val="en-US"/>
         </w:rPr>
-        <w:t xml:space="preserve">Final selection </w:t>
-      </w:r>
-      <w:r>
-        <w:rPr>
-          <w:sz w:val="24"/>
-          <w:szCs w:val="24"/>
-          <w:lang w:val="en-US"/>
-        </w:rPr>
-        <w:t>is based</w:t>
-      </w:r>
-      <w:r>
-        <w:rPr>
-          <w:sz w:val="24"/>
-          <w:szCs w:val="24"/>
-          <w:lang w:val="en-US"/>
-        </w:rPr>
-        <w:t xml:space="preserve"> on a combination of technical competence, cost-effectiveness, and alignment with our requirements.</w:t>
+        <w:t>Final selection is based on a combination of technical competence, cost-effectiveness, and alignment with our requirements.</w:t>
       </w:r>
     </w:p>
     <w:p>
@@ -2142,8 +2131,8 @@
       <w:pPr>
         <w:ind w:left="-709"/>
         <w:rPr>
-          <w:b w:val="1"/>
-          <w:bCs w:val="1"/>
+          <w:b/>
+          <w:bCs/>
           <w:sz w:val="24"/>
           <w:szCs w:val="24"/>
           <w:lang w:val="en-US"/>
@@ -2154,8 +2143,8 @@
       <w:pPr>
         <w:ind w:left="-709"/>
         <w:rPr>
-          <w:b w:val="1"/>
-          <w:bCs w:val="1"/>
+          <w:b/>
+          <w:bCs/>
           <w:sz w:val="24"/>
           <w:szCs w:val="24"/>
           <w:lang w:val="en-US"/>
@@ -2247,103 +2236,7 @@
           <w:shd w:val="clear" w:color="auto" w:fill="FFFFFF"/>
           <w:lang w:val="en-US"/>
         </w:rPr>
-        <w:t xml:space="preserve">Vendors are expected to provide a detailed breakdown of pricing items, including </w:t>
-      </w:r>
-      <w:r>
-        <w:rPr>
-          <w:rStyle w:val="normaltextrun"/>
-          <w:rFonts w:ascii="Calibri" w:hAnsi="Calibri" w:cs="Calibri"/>
-          <w:color w:val="000000"/>
-          <w:sz w:val="24"/>
-          <w:szCs w:val="24"/>
-          <w:shd w:val="clear" w:color="auto" w:fill="FFFFFF"/>
-          <w:lang w:val="en-US"/>
-        </w:rPr>
-        <w:t>L</w:t>
-      </w:r>
-      <w:r>
-        <w:rPr>
-          <w:rStyle w:val="normaltextrun"/>
-          <w:rFonts w:ascii="Calibri" w:hAnsi="Calibri" w:cs="Calibri"/>
-          <w:color w:val="000000"/>
-          <w:sz w:val="24"/>
-          <w:szCs w:val="24"/>
-          <w:shd w:val="clear" w:color="auto" w:fill="FFFFFF"/>
-          <w:lang w:val="en-US"/>
-        </w:rPr>
-        <w:t xml:space="preserve">icensing fees, </w:t>
-      </w:r>
-      <w:r>
-        <w:rPr>
-          <w:rStyle w:val="normaltextrun"/>
-          <w:rFonts w:ascii="Calibri" w:hAnsi="Calibri" w:cs="Calibri"/>
-          <w:color w:val="000000"/>
-          <w:sz w:val="24"/>
-          <w:szCs w:val="24"/>
-          <w:shd w:val="clear" w:color="auto" w:fill="FFFFFF"/>
-          <w:lang w:val="en-US"/>
-        </w:rPr>
-        <w:t>I</w:t>
-      </w:r>
-      <w:r>
-        <w:rPr>
-          <w:rStyle w:val="normaltextrun"/>
-          <w:rFonts w:ascii="Calibri" w:hAnsi="Calibri" w:cs="Calibri"/>
-          <w:color w:val="000000"/>
-          <w:sz w:val="24"/>
-          <w:szCs w:val="24"/>
-          <w:shd w:val="clear" w:color="auto" w:fill="FFFFFF"/>
-          <w:lang w:val="en-US"/>
-        </w:rPr>
-        <w:t xml:space="preserve">mplementation costs, </w:t>
-      </w:r>
-      <w:r>
-        <w:rPr>
-          <w:rStyle w:val="normaltextrun"/>
-          <w:rFonts w:ascii="Calibri" w:hAnsi="Calibri" w:cs="Calibri"/>
-          <w:color w:val="000000"/>
-          <w:sz w:val="24"/>
-          <w:szCs w:val="24"/>
-          <w:shd w:val="clear" w:color="auto" w:fill="FFFFFF"/>
-          <w:lang w:val="en-US"/>
-        </w:rPr>
-        <w:t>Training Fees, Customization Charges, O</w:t>
-      </w:r>
-      <w:r>
-        <w:rPr>
-          <w:rStyle w:val="normaltextrun"/>
-          <w:rFonts w:ascii="Calibri" w:hAnsi="Calibri" w:cs="Calibri"/>
-          <w:color w:val="000000"/>
-          <w:sz w:val="24"/>
-          <w:szCs w:val="24"/>
-          <w:shd w:val="clear" w:color="auto" w:fill="FFFFFF"/>
-          <w:lang w:val="en-US"/>
-        </w:rPr>
-        <w:t>ngoing maintenance expenses,</w:t>
-      </w:r>
-      <w:r>
-        <w:rPr>
-          <w:rStyle w:val="normaltextrun"/>
-          <w:rFonts w:ascii="Calibri" w:hAnsi="Calibri" w:cs="Calibri"/>
-          <w:color w:val="000000"/>
-          <w:sz w:val="24"/>
-          <w:szCs w:val="24"/>
-          <w:shd w:val="clear" w:color="auto" w:fill="FFFFFF"/>
-          <w:lang w:val="en-US"/>
-        </w:rPr>
-        <w:t xml:space="preserve"> Integration and Consultation costs</w:t>
-      </w:r>
-      <w:r>
-        <w:rPr>
-          <w:rStyle w:val="normaltextrun"/>
-          <w:rFonts w:ascii="Calibri" w:hAnsi="Calibri" w:cs="Calibri"/>
-          <w:color w:val="000000"/>
-          <w:sz w:val="24"/>
-          <w:szCs w:val="24"/>
-          <w:shd w:val="clear" w:color="auto" w:fill="FFFFFF"/>
-          <w:lang w:val="en-US"/>
-        </w:rPr>
-        <w:t xml:space="preserve"> and any other relevant charges. Transparency in pricing is essential. </w:t>
+        <w:t xml:space="preserve">Vendors are expected to provide a detailed breakdown of pricing items, including Licensing fees, Implementation costs, Training Fees, Customization Charges, Ongoing maintenance expenses, Integration and Consultation costs and any other relevant charges. Transparency in pricing is essential. </w:t>
       </w:r>
       <w:r>
         <w:rPr>
@@ -2380,27 +2273,7 @@
           <w:bCs/>
           <w:lang w:val="en-US"/>
         </w:rPr>
-        <w:t>3.</w:t>
-      </w:r>
-      <w:r>
-        <w:rPr>
-          <w:rStyle w:val="normaltextrun"/>
-          <w:rFonts w:ascii="Calibri" w:hAnsi="Calibri" w:cs="Calibri"/>
-          <w:b/>
-          <w:bCs/>
-          <w:lang w:val="en-US"/>
-        </w:rPr>
-        <w:t>4</w:t>
-      </w:r>
-      <w:r>
-        <w:rPr>
-          <w:rStyle w:val="normaltextrun"/>
-          <w:rFonts w:ascii="Calibri" w:hAnsi="Calibri" w:cs="Calibri"/>
-          <w:b/>
-          <w:bCs/>
-          <w:lang w:val="en-US"/>
-        </w:rPr>
-        <w:t xml:space="preserve"> Expected Response</w:t>
+        <w:t>3.4 Expected Response</w:t>
       </w:r>
       <w:r>
         <w:rPr>
@@ -2631,7 +2504,7 @@
               </wp:anchor>
             </w:drawing>
           </mc:Choice>
-          <mc:Fallback>
+          <mc:Fallback xmlns:a="http://schemas.openxmlformats.org/drawingml/2006/main">
             <w:pict>
               <v:line id="Straight Connector 1" style="position:absolute;flip:y;z-index:251663360;visibility:visible;mso-wrap-style:square;mso-width-percent:0;mso-height-percent:0;mso-wrap-distance-left:9pt;mso-wrap-distance-top:0;mso-wrap-distance-right:9pt;mso-wrap-distance-bottom:0;mso-position-horizontal:absolute;mso-position-horizontal-relative:margin;mso-position-vertical:absolute;mso-position-vertical-relative:text;mso-width-percent:0;mso-height-percent:0;mso-width-relative:margin;mso-height-relative:margin" o:spid="_x0000_s1026" strokecolor="#4472c4 [3204]" strokeweight=".5pt" from="-61.5pt,19.75pt" to="509.25pt,21.25pt" w14:anchorId="3BC1B2FE" o:gfxdata="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">
                 <v:stroke joinstyle="miter"/>
@@ -2764,8 +2637,8 @@
         <w:rPr>
           <w:rStyle w:val="normaltextrun"/>
           <w:rFonts w:ascii="Calibri" w:hAnsi="Calibri" w:cs="Calibri"/>
-          <w:b w:val="1"/>
-          <w:bCs w:val="1"/>
+          <w:b/>
+          <w:bCs/>
           <w:lang w:val="en-US"/>
         </w:rPr>
         <w:t>4.2. Vendor study and answer period:</w:t>
@@ -2774,14 +2647,14 @@
     <w:p>
       <w:pPr>
         <w:pStyle w:val="paragraph"/>
-        <w:spacing w:before="0" w:beforeAutospacing="off" w:after="0" w:afterAutospacing="off"/>
+        <w:spacing w:before="0" w:beforeAutospacing="0" w:after="0" w:afterAutospacing="0"/>
         <w:ind w:left="-851" w:firstLine="142"/>
         <w:jc w:val="both"/>
         <w:rPr>
           <w:rStyle w:val="normaltextrun"/>
           <w:rFonts w:ascii="Calibri" w:hAnsi="Calibri" w:cs="Calibri"/>
-          <w:b w:val="1"/>
-          <w:bCs w:val="1"/>
+          <w:b/>
+          <w:bCs/>
           <w:lang w:val="en-US"/>
         </w:rPr>
       </w:pPr>
@@ -2805,25 +2678,7 @@
           <w:rFonts w:ascii="Calibri" w:hAnsi="Calibri" w:cs="Calibri"/>
           <w:lang w:val="en-US"/>
         </w:rPr>
-        <w:t xml:space="preserve">After consulting with vendors, it has been established that a </w:t>
-      </w:r>
-      <w:proofErr w:type="gramStart"/>
-      <w:r>
-        <w:rPr>
-          <w:rStyle w:val="normaltextrun"/>
-          <w:rFonts w:ascii="Calibri" w:hAnsi="Calibri" w:cs="Calibri"/>
-          <w:lang w:val="en-US"/>
-        </w:rPr>
-        <w:t>5 week</w:t>
-      </w:r>
-      <w:proofErr w:type="gramEnd"/>
-      <w:r>
-        <w:rPr>
-          <w:rStyle w:val="normaltextrun"/>
-          <w:rFonts w:ascii="Calibri" w:hAnsi="Calibri" w:cs="Calibri"/>
-          <w:lang w:val="en-US"/>
-        </w:rPr>
-        <w:t xml:space="preserve"> period would be sufficient to provide a response to </w:t>
+        <w:t xml:space="preserve">After consulting with vendors, it has been established that a 5 week period would be sufficient to provide a response to </w:t>
       </w:r>
       <w:r>
         <w:rPr>
@@ -2893,7 +2748,6 @@
         </w:rPr>
         <w:t xml:space="preserve"> </w:t>
       </w:r>
-      <w:proofErr w:type="gramStart"/>
       <w:r>
         <w:rPr>
           <w:rStyle w:val="normaltextrun"/>
@@ -2908,16 +2762,7 @@
           <w:rFonts w:ascii="Calibri" w:hAnsi="Calibri" w:cs="Calibri"/>
           <w:lang w:val="en-US"/>
         </w:rPr>
-        <w:t>;</w:t>
-      </w:r>
-      <w:proofErr w:type="gramEnd"/>
-      <w:r>
-        <w:rPr>
-          <w:rStyle w:val="normaltextrun"/>
-          <w:rFonts w:ascii="Calibri" w:hAnsi="Calibri" w:cs="Calibri"/>
-          <w:lang w:val="en-US"/>
-        </w:rPr>
-        <w:t xml:space="preserve"> </w:t>
+        <w:t xml:space="preserve">; </w:t>
       </w:r>
       <w:r>
         <w:rPr>
@@ -3145,7 +2990,6 @@
           <w:szCs w:val="32"/>
           <w:lang w:val="en-US"/>
         </w:rPr>
-        <w:lastRenderedPageBreak/>
         <mc:AlternateContent>
           <mc:Choice Requires="wps">
             <w:drawing>
@@ -3202,7 +3046,7 @@
               </wp:anchor>
             </w:drawing>
           </mc:Choice>
-          <mc:Fallback>
+          <mc:Fallback xmlns:a="http://schemas.openxmlformats.org/drawingml/2006/main">
             <w:pict>
               <v:line id="Straight Connector 1" style="position:absolute;flip:y;z-index:251671552;visibility:visible;mso-wrap-style:square;mso-width-percent:0;mso-height-percent:0;mso-wrap-distance-left:9pt;mso-wrap-distance-top:0;mso-wrap-distance-right:9pt;mso-wrap-distance-bottom:0;mso-position-horizontal:absolute;mso-position-horizontal-relative:margin;mso-position-vertical:absolute;mso-position-vertical-relative:text;mso-width-percent:0;mso-height-percent:0;mso-width-relative:margin;mso-height-relative:margin" o:spid="_x0000_s1026" strokecolor="#4472c4 [3204]" strokeweight=".5pt" from="-61.5pt,19.75pt" to="509.25pt,21.25pt" w14:anchorId="4C1E2105" o:gfxdata="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">
                 <v:stroke joinstyle="miter"/>
@@ -3478,7 +3322,7 @@
           <w:bCs/>
           <w:lang w:val="en-US"/>
         </w:rPr>
-        <w:t>5.</w:t>
+        <w:t>5.2</w:t>
       </w:r>
       <w:r>
         <w:rPr>
@@ -3488,7 +3332,7 @@
           <w:bCs/>
           <w:lang w:val="en-US"/>
         </w:rPr>
-        <w:t>2</w:t>
+        <w:t xml:space="preserve">. </w:t>
       </w:r>
       <w:r>
         <w:rPr>
@@ -3498,27 +3342,7 @@
           <w:bCs/>
           <w:lang w:val="en-US"/>
         </w:rPr>
-        <w:t xml:space="preserve">. </w:t>
-      </w:r>
-      <w:r>
-        <w:rPr>
-          <w:rStyle w:val="normaltextrun"/>
-          <w:rFonts w:ascii="Calibri" w:hAnsi="Calibri" w:cs="Calibri"/>
-          <w:b/>
-          <w:bCs/>
-          <w:lang w:val="en-US"/>
-        </w:rPr>
-        <w:t>Architectural</w:t>
-      </w:r>
-      <w:r>
-        <w:rPr>
-          <w:rStyle w:val="normaltextrun"/>
-          <w:rFonts w:ascii="Calibri" w:hAnsi="Calibri" w:cs="Calibri"/>
-          <w:b/>
-          <w:bCs/>
-          <w:lang w:val="en-US"/>
-        </w:rPr>
-        <w:t xml:space="preserve"> Requirements</w:t>
+        <w:t>Architectural Requirements</w:t>
       </w:r>
       <w:r>
         <w:rPr>
@@ -3628,14 +3452,14 @@
         <w:t>Multi-tenancy capabilities for different business units.</w:t>
       </w:r>
     </w:p>
-    <w:p w14:noSpellErr="1">
+    <w:p>
       <w:pPr>
         <w:pStyle w:val="paragraph"/>
         <w:numPr>
           <w:ilvl w:val="0"/>
           <w:numId w:val="22"/>
         </w:numPr>
-        <w:spacing w:before="0" w:beforeAutospacing="off" w:after="0"/>
+        <w:spacing w:before="0" w:beforeAutospacing="0" w:after="0"/>
         <w:jc w:val="both"/>
         <w:textAlignment w:val="baseline"/>
         <w:rPr>
@@ -3653,27 +3477,27 @@
         <w:t>Compliance with industry standards (ISO 27001, NIST).</w:t>
       </w:r>
     </w:p>
-    <w:p w14:noSpellErr="1">
+    <w:p>
       <w:pPr>
         <w:pStyle w:val="paragraph"/>
-        <w:spacing w:before="0" w:beforeAutospacing="off" w:after="0"/>
+        <w:spacing w:before="0" w:beforeAutospacing="0" w:after="0"/>
         <w:ind w:left="-709"/>
         <w:jc w:val="both"/>
         <w:textAlignment w:val="baseline"/>
         <w:rPr>
-          <w:b w:val="1"/>
-          <w:bCs w:val="1"/>
-          <w:lang w:val="en-US"/>
-        </w:rPr>
-      </w:pPr>
-    </w:p>
-    <w:p w14:noSpellErr="1">
-      <w:pPr>
-        <w:spacing w:before="120" w:beforeAutospacing="off"/>
+          <w:b/>
+          <w:bCs/>
+          <w:lang w:val="en-US"/>
+        </w:rPr>
+      </w:pPr>
+    </w:p>
+    <w:p>
+      <w:pPr>
+        <w:spacing w:before="120"/>
         <w:ind w:hanging="709"/>
         <w:rPr>
-          <w:b w:val="1"/>
-          <w:bCs w:val="1"/>
+          <w:b/>
+          <w:bCs/>
           <w:sz w:val="32"/>
           <w:szCs w:val="32"/>
           <w:lang w:val="en-US"/>
@@ -3681,8 +3505,8 @@
       </w:pPr>
       <w:r>
         <w:rPr>
-          <w:b w:val="1"/>
-          <w:bCs w:val="1"/>
+          <w:b/>
+          <w:bCs/>
           <w:sz w:val="32"/>
           <w:szCs w:val="32"/>
           <w:lang w:val="en-US"/>
@@ -3691,8 +3515,8 @@
       </w:r>
       <w:r>
         <w:rPr>
-          <w:b w:val="1"/>
-          <w:bCs w:val="1"/>
+          <w:b/>
+          <w:bCs/>
           <w:sz w:val="32"/>
           <w:szCs w:val="32"/>
           <w:lang w:val="en-US"/>
@@ -3760,7 +3584,7 @@
               </wp:anchor>
             </w:drawing>
           </mc:Choice>
-          <mc:Fallback>
+          <mc:Fallback xmlns:a="http://schemas.openxmlformats.org/drawingml/2006/main">
             <w:pict>
               <v:line id="Straight Connector 1" style="position:absolute;flip:y;z-index:251669504;visibility:visible;mso-wrap-style:square;mso-width-percent:0;mso-height-percent:0;mso-wrap-distance-left:9pt;mso-wrap-distance-top:0;mso-wrap-distance-right:9pt;mso-wrap-distance-bottom:0;mso-position-horizontal:absolute;mso-position-horizontal-relative:margin;mso-position-vertical:absolute;mso-position-vertical-relative:text;mso-width-percent:0;mso-height-percent:0;mso-width-relative:margin;mso-height-relative:margin" o:spid="_x0000_s1026" strokecolor="#4472c4 [3204]" strokeweight=".5pt" from="-61.5pt,19.75pt" to="509.25pt,21.25pt" w14:anchorId="1782A409" o:gfxdata="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">
                 <v:stroke joinstyle="miter"/>
@@ -3772,8 +3596,8 @@
       </w:r>
       <w:r>
         <w:rPr>
-          <w:b w:val="1"/>
-          <w:bCs w:val="1"/>
+          <w:b/>
+          <w:bCs/>
           <w:sz w:val="32"/>
           <w:szCs w:val="32"/>
           <w:lang w:val="en-US"/>
@@ -3797,14 +3621,12 @@
         <w:tc>
           <w:tcPr>
             <w:tcW w:w="1413" w:type="dxa"/>
-            <w:tcMar/>
           </w:tcPr>
-          <w:p w14:noSpellErr="1">
+          <w:p>
             <w:pPr>
-              <w:spacing w:before="0" w:beforeAutospacing="off"/>
-              <w:rPr>
-                <w:b w:val="1"/>
-                <w:bCs w:val="1"/>
+              <w:rPr>
+                <w:b/>
+                <w:bCs/>
                 <w:sz w:val="24"/>
                 <w:szCs w:val="24"/>
                 <w:lang w:val="en-US"/>
@@ -3812,8 +3634,8 @@
             </w:pPr>
             <w:r>
               <w:rPr>
-                <w:b w:val="1"/>
-                <w:bCs w:val="1"/>
+                <w:b/>
+                <w:bCs/>
                 <w:sz w:val="24"/>
                 <w:szCs w:val="24"/>
                 <w:lang w:val="en-US"/>
@@ -3825,14 +3647,12 @@
         <w:tc>
           <w:tcPr>
             <w:tcW w:w="1984" w:type="dxa"/>
-            <w:tcMar/>
           </w:tcPr>
-          <w:p w14:noSpellErr="1">
+          <w:p>
             <w:pPr>
-              <w:spacing w:before="0" w:beforeAutospacing="off"/>
-              <w:rPr>
-                <w:b w:val="1"/>
-                <w:bCs w:val="1"/>
+              <w:rPr>
+                <w:b/>
+                <w:bCs/>
                 <w:sz w:val="24"/>
                 <w:szCs w:val="24"/>
                 <w:lang w:val="en-US"/>
@@ -3840,8 +3660,8 @@
             </w:pPr>
             <w:r>
               <w:rPr>
-                <w:b w:val="1"/>
-                <w:bCs w:val="1"/>
+                <w:b/>
+                <w:bCs/>
                 <w:sz w:val="24"/>
                 <w:szCs w:val="24"/>
                 <w:lang w:val="en-US"/>
@@ -3853,14 +3673,12 @@
         <w:tc>
           <w:tcPr>
             <w:tcW w:w="2127" w:type="dxa"/>
-            <w:tcMar/>
           </w:tcPr>
-          <w:p w14:noSpellErr="1">
+          <w:p>
             <w:pPr>
-              <w:spacing w:before="0" w:beforeAutospacing="off"/>
-              <w:rPr>
-                <w:b w:val="1"/>
-                <w:bCs w:val="1"/>
+              <w:rPr>
+                <w:b/>
+                <w:bCs/>
                 <w:sz w:val="24"/>
                 <w:szCs w:val="24"/>
                 <w:lang w:val="en-US"/>
@@ -3868,8 +3686,8 @@
             </w:pPr>
             <w:r>
               <w:rPr>
-                <w:b w:val="1"/>
-                <w:bCs w:val="1"/>
+                <w:b/>
+                <w:bCs/>
                 <w:sz w:val="24"/>
                 <w:szCs w:val="24"/>
                 <w:lang w:val="en-US"/>
@@ -3881,14 +3699,12 @@
         <w:tc>
           <w:tcPr>
             <w:tcW w:w="4536" w:type="dxa"/>
-            <w:tcMar/>
           </w:tcPr>
-          <w:p w14:noSpellErr="1">
+          <w:p>
             <w:pPr>
-              <w:spacing w:before="0" w:beforeAutospacing="off"/>
-              <w:rPr>
-                <w:b w:val="1"/>
-                <w:bCs w:val="1"/>
+              <w:rPr>
+                <w:b/>
+                <w:bCs/>
                 <w:sz w:val="24"/>
                 <w:szCs w:val="24"/>
                 <w:lang w:val="en-US"/>
@@ -3896,8 +3712,8 @@
             </w:pPr>
             <w:r>
               <w:rPr>
-                <w:b w:val="1"/>
-                <w:bCs w:val="1"/>
+                <w:b/>
+                <w:bCs/>
                 <w:sz w:val="24"/>
                 <w:szCs w:val="24"/>
                 <w:lang w:val="en-US"/>
@@ -3911,7 +3727,6 @@
         <w:tc>
           <w:tcPr>
             <w:tcW w:w="1413" w:type="dxa"/>
-            <w:tcMar/>
           </w:tcPr>
           <w:p>
             <w:pPr>
@@ -3934,7 +3749,6 @@
         <w:tc>
           <w:tcPr>
             <w:tcW w:w="1984" w:type="dxa"/>
-            <w:tcMar/>
           </w:tcPr>
           <w:p>
             <w:pPr>
@@ -3961,7 +3775,6 @@
         <w:tc>
           <w:tcPr>
             <w:tcW w:w="2127" w:type="dxa"/>
-            <w:tcMar/>
           </w:tcPr>
           <w:p>
             <w:pPr>
@@ -3988,7 +3801,6 @@
         <w:tc>
           <w:tcPr>
             <w:tcW w:w="4536" w:type="dxa"/>
-            <w:tcMar/>
           </w:tcPr>
           <w:p>
             <w:pPr>
@@ -4017,7 +3829,6 @@
         <w:tc>
           <w:tcPr>
             <w:tcW w:w="1413" w:type="dxa"/>
-            <w:tcMar/>
           </w:tcPr>
           <w:p>
             <w:pPr>
@@ -4040,7 +3851,6 @@
         <w:tc>
           <w:tcPr>
             <w:tcW w:w="1984" w:type="dxa"/>
-            <w:tcMar/>
           </w:tcPr>
           <w:p>
             <w:pPr>
@@ -4067,7 +3877,6 @@
         <w:tc>
           <w:tcPr>
             <w:tcW w:w="2127" w:type="dxa"/>
-            <w:tcMar/>
           </w:tcPr>
           <w:p>
             <w:pPr>
@@ -4094,7 +3903,6 @@
         <w:tc>
           <w:tcPr>
             <w:tcW w:w="4536" w:type="dxa"/>
-            <w:tcMar/>
           </w:tcPr>
           <w:p>
             <w:pPr>
@@ -4114,22 +3922,8 @@
                 <w:szCs w:val="24"/>
                 <w:lang w:val="en-US"/>
               </w:rPr>
-              <w:t xml:space="preserve">Which Section/What was </w:t>
+              <w:t>Which Section/What was added,removed</w:t>
             </w:r>
-            <w:proofErr w:type="spellStart"/>
-            <w:proofErr w:type="gramStart"/>
-            <w:r>
-              <w:rPr>
-                <w:i/>
-                <w:iCs/>
-                <w:sz w:val="24"/>
-                <w:szCs w:val="24"/>
-                <w:lang w:val="en-US"/>
-              </w:rPr>
-              <w:t>added,removed</w:t>
-            </w:r>
-            <w:proofErr w:type="spellEnd"/>
-            <w:proofErr w:type="gramEnd"/>
           </w:p>
         </w:tc>
       </w:tr>
@@ -4137,7 +3931,6 @@
         <w:tc>
           <w:tcPr>
             <w:tcW w:w="1413" w:type="dxa"/>
-            <w:tcMar/>
           </w:tcPr>
           <w:p>
             <w:pPr>
@@ -4160,7 +3953,6 @@
         <w:tc>
           <w:tcPr>
             <w:tcW w:w="1984" w:type="dxa"/>
-            <w:tcMar/>
           </w:tcPr>
           <w:p>
             <w:pPr>
@@ -4187,7 +3979,6 @@
         <w:tc>
           <w:tcPr>
             <w:tcW w:w="2127" w:type="dxa"/>
-            <w:tcMar/>
           </w:tcPr>
           <w:p>
             <w:pPr>
@@ -4214,7 +4005,6 @@
         <w:tc>
           <w:tcPr>
             <w:tcW w:w="4536" w:type="dxa"/>
-            <w:tcMar/>
           </w:tcPr>
           <w:p>
             <w:pPr>
@@ -4234,22 +4024,8 @@
                 <w:szCs w:val="24"/>
                 <w:lang w:val="en-US"/>
               </w:rPr>
-              <w:t xml:space="preserve">Which Section/What was </w:t>
+              <w:t>Which Section/What was added,removed</w:t>
             </w:r>
-            <w:proofErr w:type="spellStart"/>
-            <w:proofErr w:type="gramStart"/>
-            <w:r>
-              <w:rPr>
-                <w:i/>
-                <w:iCs/>
-                <w:sz w:val="24"/>
-                <w:szCs w:val="24"/>
-                <w:lang w:val="en-US"/>
-              </w:rPr>
-              <w:t>added,removed</w:t>
-            </w:r>
-            <w:proofErr w:type="spellEnd"/>
-            <w:proofErr w:type="gramEnd"/>
           </w:p>
         </w:tc>
       </w:tr>
@@ -4264,7 +4040,7 @@
       </w:pPr>
     </w:p>
     <w:sectPr>
-      <w:pgSz w:w="12240" w:h="15840" w:orient="portrait"/>
+      <w:pgSz w:w="12240" w:h="15840"/>
       <w:pgMar w:top="1440" w:right="1440" w:bottom="1440" w:left="1440" w:header="708" w:footer="708" w:gutter="0"/>
       <w:cols w:space="708"/>
       <w:docGrid w:linePitch="360"/>
@@ -4288,7 +4064,7 @@
         <w:ind w:left="11" w:hanging="360"/>
       </w:pPr>
       <w:rPr>
-        <w:rFonts w:hint="default" w:ascii="Symbol" w:hAnsi="Symbol"/>
+        <w:rFonts w:ascii="Symbol" w:hAnsi="Symbol" w:hint="default"/>
       </w:rPr>
     </w:lvl>
     <w:lvl w:ilvl="1" w:tplc="10090003" w:tentative="1">
@@ -4300,7 +4076,7 @@
         <w:ind w:left="731" w:hanging="360"/>
       </w:pPr>
       <w:rPr>
-        <w:rFonts w:hint="default" w:ascii="Courier New" w:hAnsi="Courier New" w:cs="Courier New"/>
+        <w:rFonts w:ascii="Courier New" w:hAnsi="Courier New" w:cs="Courier New" w:hint="default"/>
       </w:rPr>
     </w:lvl>
     <w:lvl w:ilvl="2" w:tplc="10090005" w:tentative="1">
@@ -4312,7 +4088,7 @@
         <w:ind w:left="1451" w:hanging="360"/>
       </w:pPr>
       <w:rPr>
-        <w:rFonts w:hint="default" w:ascii="Wingdings" w:hAnsi="Wingdings"/>
+        <w:rFonts w:ascii="Wingdings" w:hAnsi="Wingdings" w:hint="default"/>
       </w:rPr>
     </w:lvl>
     <w:lvl w:ilvl="3" w:tplc="10090001" w:tentative="1">
@@ -4324,7 +4100,7 @@
         <w:ind w:left="2171" w:hanging="360"/>
       </w:pPr>
       <w:rPr>
-        <w:rFonts w:hint="default" w:ascii="Symbol" w:hAnsi="Symbol"/>
+        <w:rFonts w:ascii="Symbol" w:hAnsi="Symbol" w:hint="default"/>
       </w:rPr>
     </w:lvl>
     <w:lvl w:ilvl="4" w:tplc="10090003" w:tentative="1">
@@ -4336,7 +4112,7 @@
         <w:ind w:left="2891" w:hanging="360"/>
       </w:pPr>
       <w:rPr>
-        <w:rFonts w:hint="default" w:ascii="Courier New" w:hAnsi="Courier New" w:cs="Courier New"/>
+        <w:rFonts w:ascii="Courier New" w:hAnsi="Courier New" w:cs="Courier New" w:hint="default"/>
       </w:rPr>
     </w:lvl>
     <w:lvl w:ilvl="5" w:tplc="10090005" w:tentative="1">
@@ -4348,7 +4124,7 @@
         <w:ind w:left="3611" w:hanging="360"/>
       </w:pPr>
       <w:rPr>
-        <w:rFonts w:hint="default" w:ascii="Wingdings" w:hAnsi="Wingdings"/>
+        <w:rFonts w:ascii="Wingdings" w:hAnsi="Wingdings" w:hint="default"/>
       </w:rPr>
     </w:lvl>
     <w:lvl w:ilvl="6" w:tplc="10090001" w:tentative="1">
@@ -4360,7 +4136,7 @@
         <w:ind w:left="4331" w:hanging="360"/>
       </w:pPr>
       <w:rPr>
-        <w:rFonts w:hint="default" w:ascii="Symbol" w:hAnsi="Symbol"/>
+        <w:rFonts w:ascii="Symbol" w:hAnsi="Symbol" w:hint="default"/>
       </w:rPr>
     </w:lvl>
     <w:lvl w:ilvl="7" w:tplc="10090003" w:tentative="1">
@@ -4372,7 +4148,7 @@
         <w:ind w:left="5051" w:hanging="360"/>
       </w:pPr>
       <w:rPr>
-        <w:rFonts w:hint="default" w:ascii="Courier New" w:hAnsi="Courier New" w:cs="Courier New"/>
+        <w:rFonts w:ascii="Courier New" w:hAnsi="Courier New" w:cs="Courier New" w:hint="default"/>
       </w:rPr>
     </w:lvl>
     <w:lvl w:ilvl="8" w:tplc="10090005" w:tentative="1">
@@ -4384,7 +4160,7 @@
         <w:ind w:left="5771" w:hanging="360"/>
       </w:pPr>
       <w:rPr>
-        <w:rFonts w:hint="default" w:ascii="Wingdings" w:hAnsi="Wingdings"/>
+        <w:rFonts w:ascii="Wingdings" w:hAnsi="Wingdings" w:hint="default"/>
       </w:rPr>
     </w:lvl>
   </w:abstractNum>
@@ -4401,7 +4177,7 @@
         <w:ind w:left="1440" w:hanging="360"/>
       </w:pPr>
       <w:rPr>
-        <w:rFonts w:hint="default" w:ascii="Symbol" w:hAnsi="Symbol"/>
+        <w:rFonts w:ascii="Symbol" w:hAnsi="Symbol" w:hint="default"/>
       </w:rPr>
     </w:lvl>
     <w:lvl w:ilvl="1" w:tplc="10090003" w:tentative="1">
@@ -4413,7 +4189,7 @@
         <w:ind w:left="2160" w:hanging="360"/>
       </w:pPr>
       <w:rPr>
-        <w:rFonts w:hint="default" w:ascii="Courier New" w:hAnsi="Courier New" w:cs="Courier New"/>
+        <w:rFonts w:ascii="Courier New" w:hAnsi="Courier New" w:cs="Courier New" w:hint="default"/>
       </w:rPr>
     </w:lvl>
     <w:lvl w:ilvl="2" w:tplc="10090005" w:tentative="1">
@@ -4425,7 +4201,7 @@
         <w:ind w:left="2880" w:hanging="360"/>
       </w:pPr>
       <w:rPr>
-        <w:rFonts w:hint="default" w:ascii="Wingdings" w:hAnsi="Wingdings"/>
+        <w:rFonts w:ascii="Wingdings" w:hAnsi="Wingdings" w:hint="default"/>
       </w:rPr>
     </w:lvl>
     <w:lvl w:ilvl="3" w:tplc="10090001" w:tentative="1">
@@ -4437,7 +4213,7 @@
         <w:ind w:left="3600" w:hanging="360"/>
       </w:pPr>
       <w:rPr>
-        <w:rFonts w:hint="default" w:ascii="Symbol" w:hAnsi="Symbol"/>
+        <w:rFonts w:ascii="Symbol" w:hAnsi="Symbol" w:hint="default"/>
       </w:rPr>
     </w:lvl>
     <w:lvl w:ilvl="4" w:tplc="10090003" w:tentative="1">
@@ -4449,7 +4225,7 @@
         <w:ind w:left="4320" w:hanging="360"/>
       </w:pPr>
       <w:rPr>
-        <w:rFonts w:hint="default" w:ascii="Courier New" w:hAnsi="Courier New" w:cs="Courier New"/>
+        <w:rFonts w:ascii="Courier New" w:hAnsi="Courier New" w:cs="Courier New" w:hint="default"/>
       </w:rPr>
     </w:lvl>
     <w:lvl w:ilvl="5" w:tplc="10090005" w:tentative="1">
@@ -4461,7 +4237,7 @@
         <w:ind w:left="5040" w:hanging="360"/>
       </w:pPr>
       <w:rPr>
-        <w:rFonts w:hint="default" w:ascii="Wingdings" w:hAnsi="Wingdings"/>
+        <w:rFonts w:ascii="Wingdings" w:hAnsi="Wingdings" w:hint="default"/>
       </w:rPr>
     </w:lvl>
     <w:lvl w:ilvl="6" w:tplc="10090001" w:tentative="1">
@@ -4473,7 +4249,7 @@
         <w:ind w:left="5760" w:hanging="360"/>
       </w:pPr>
       <w:rPr>
-        <w:rFonts w:hint="default" w:ascii="Symbol" w:hAnsi="Symbol"/>
+        <w:rFonts w:ascii="Symbol" w:hAnsi="Symbol" w:hint="default"/>
       </w:rPr>
     </w:lvl>
     <w:lvl w:ilvl="7" w:tplc="10090003" w:tentative="1">
@@ -4485,7 +4261,7 @@
         <w:ind w:left="6480" w:hanging="360"/>
       </w:pPr>
       <w:rPr>
-        <w:rFonts w:hint="default" w:ascii="Courier New" w:hAnsi="Courier New" w:cs="Courier New"/>
+        <w:rFonts w:ascii="Courier New" w:hAnsi="Courier New" w:cs="Courier New" w:hint="default"/>
       </w:rPr>
     </w:lvl>
     <w:lvl w:ilvl="8" w:tplc="10090005" w:tentative="1">
@@ -4497,7 +4273,7 @@
         <w:ind w:left="7200" w:hanging="360"/>
       </w:pPr>
       <w:rPr>
-        <w:rFonts w:hint="default" w:ascii="Wingdings" w:hAnsi="Wingdings"/>
+        <w:rFonts w:ascii="Wingdings" w:hAnsi="Wingdings" w:hint="default"/>
       </w:rPr>
     </w:lvl>
   </w:abstractNum>
@@ -4514,7 +4290,7 @@
         <w:ind w:left="1440" w:hanging="360"/>
       </w:pPr>
       <w:rPr>
-        <w:rFonts w:hint="default" w:ascii="Symbol" w:hAnsi="Symbol"/>
+        <w:rFonts w:ascii="Symbol" w:hAnsi="Symbol" w:hint="default"/>
       </w:rPr>
     </w:lvl>
     <w:lvl w:ilvl="1" w:tplc="10090003" w:tentative="1">
@@ -4526,7 +4302,7 @@
         <w:ind w:left="2160" w:hanging="360"/>
       </w:pPr>
       <w:rPr>
-        <w:rFonts w:hint="default" w:ascii="Courier New" w:hAnsi="Courier New" w:cs="Courier New"/>
+        <w:rFonts w:ascii="Courier New" w:hAnsi="Courier New" w:cs="Courier New" w:hint="default"/>
       </w:rPr>
     </w:lvl>
     <w:lvl w:ilvl="2" w:tplc="10090005" w:tentative="1">
@@ -4538,7 +4314,7 @@
         <w:ind w:left="2880" w:hanging="360"/>
       </w:pPr>
       <w:rPr>
-        <w:rFonts w:hint="default" w:ascii="Wingdings" w:hAnsi="Wingdings"/>
+        <w:rFonts w:ascii="Wingdings" w:hAnsi="Wingdings" w:hint="default"/>
       </w:rPr>
     </w:lvl>
     <w:lvl w:ilvl="3" w:tplc="10090001" w:tentative="1">
@@ -4550,7 +4326,7 @@
         <w:ind w:left="3600" w:hanging="360"/>
       </w:pPr>
       <w:rPr>
-        <w:rFonts w:hint="default" w:ascii="Symbol" w:hAnsi="Symbol"/>
+        <w:rFonts w:ascii="Symbol" w:hAnsi="Symbol" w:hint="default"/>
       </w:rPr>
     </w:lvl>
     <w:lvl w:ilvl="4" w:tplc="10090003" w:tentative="1">
@@ -4562,7 +4338,7 @@
         <w:ind w:left="4320" w:hanging="360"/>
       </w:pPr>
       <w:rPr>
-        <w:rFonts w:hint="default" w:ascii="Courier New" w:hAnsi="Courier New" w:cs="Courier New"/>
+        <w:rFonts w:ascii="Courier New" w:hAnsi="Courier New" w:cs="Courier New" w:hint="default"/>
       </w:rPr>
     </w:lvl>
     <w:lvl w:ilvl="5" w:tplc="10090005" w:tentative="1">
@@ -4574,7 +4350,7 @@
         <w:ind w:left="5040" w:hanging="360"/>
       </w:pPr>
       <w:rPr>
-        <w:rFonts w:hint="default" w:ascii="Wingdings" w:hAnsi="Wingdings"/>
+        <w:rFonts w:ascii="Wingdings" w:hAnsi="Wingdings" w:hint="default"/>
       </w:rPr>
     </w:lvl>
     <w:lvl w:ilvl="6" w:tplc="10090001" w:tentative="1">
@@ -4586,7 +4362,7 @@
         <w:ind w:left="5760" w:hanging="360"/>
       </w:pPr>
       <w:rPr>
-        <w:rFonts w:hint="default" w:ascii="Symbol" w:hAnsi="Symbol"/>
+        <w:rFonts w:ascii="Symbol" w:hAnsi="Symbol" w:hint="default"/>
       </w:rPr>
     </w:lvl>
     <w:lvl w:ilvl="7" w:tplc="10090003" w:tentative="1">
@@ -4598,7 +4374,7 @@
         <w:ind w:left="6480" w:hanging="360"/>
       </w:pPr>
       <w:rPr>
-        <w:rFonts w:hint="default" w:ascii="Courier New" w:hAnsi="Courier New" w:cs="Courier New"/>
+        <w:rFonts w:ascii="Courier New" w:hAnsi="Courier New" w:cs="Courier New" w:hint="default"/>
       </w:rPr>
     </w:lvl>
     <w:lvl w:ilvl="8" w:tplc="10090005" w:tentative="1">
@@ -4610,7 +4386,7 @@
         <w:ind w:left="7200" w:hanging="360"/>
       </w:pPr>
       <w:rPr>
-        <w:rFonts w:hint="default" w:ascii="Wingdings" w:hAnsi="Wingdings"/>
+        <w:rFonts w:ascii="Wingdings" w:hAnsi="Wingdings" w:hint="default"/>
       </w:rPr>
     </w:lvl>
   </w:abstractNum>
@@ -4627,7 +4403,7 @@
         <w:ind w:left="1440" w:hanging="360"/>
       </w:pPr>
       <w:rPr>
-        <w:rFonts w:hint="default" w:ascii="Symbol" w:hAnsi="Symbol"/>
+        <w:rFonts w:ascii="Symbol" w:hAnsi="Symbol" w:hint="default"/>
       </w:rPr>
     </w:lvl>
     <w:lvl w:ilvl="1" w:tplc="10090003" w:tentative="1">
@@ -4639,7 +4415,7 @@
         <w:ind w:left="2160" w:hanging="360"/>
       </w:pPr>
       <w:rPr>
-        <w:rFonts w:hint="default" w:ascii="Courier New" w:hAnsi="Courier New" w:cs="Courier New"/>
+        <w:rFonts w:ascii="Courier New" w:hAnsi="Courier New" w:cs="Courier New" w:hint="default"/>
       </w:rPr>
     </w:lvl>
     <w:lvl w:ilvl="2" w:tplc="10090005" w:tentative="1">
@@ -4651,7 +4427,7 @@
         <w:ind w:left="2880" w:hanging="360"/>
       </w:pPr>
       <w:rPr>
-        <w:rFonts w:hint="default" w:ascii="Wingdings" w:hAnsi="Wingdings"/>
+        <w:rFonts w:ascii="Wingdings" w:hAnsi="Wingdings" w:hint="default"/>
       </w:rPr>
     </w:lvl>
     <w:lvl w:ilvl="3" w:tplc="10090001" w:tentative="1">
@@ -4663,7 +4439,7 @@
         <w:ind w:left="3600" w:hanging="360"/>
       </w:pPr>
       <w:rPr>
-        <w:rFonts w:hint="default" w:ascii="Symbol" w:hAnsi="Symbol"/>
+        <w:rFonts w:ascii="Symbol" w:hAnsi="Symbol" w:hint="default"/>
       </w:rPr>
     </w:lvl>
     <w:lvl w:ilvl="4" w:tplc="10090003" w:tentative="1">
@@ -4675,7 +4451,7 @@
         <w:ind w:left="4320" w:hanging="360"/>
       </w:pPr>
       <w:rPr>
-        <w:rFonts w:hint="default" w:ascii="Courier New" w:hAnsi="Courier New" w:cs="Courier New"/>
+        <w:rFonts w:ascii="Courier New" w:hAnsi="Courier New" w:cs="Courier New" w:hint="default"/>
       </w:rPr>
     </w:lvl>
     <w:lvl w:ilvl="5" w:tplc="10090005" w:tentative="1">
@@ -4687,7 +4463,7 @@
         <w:ind w:left="5040" w:hanging="360"/>
       </w:pPr>
       <w:rPr>
-        <w:rFonts w:hint="default" w:ascii="Wingdings" w:hAnsi="Wingdings"/>
+        <w:rFonts w:ascii="Wingdings" w:hAnsi="Wingdings" w:hint="default"/>
       </w:rPr>
     </w:lvl>
     <w:lvl w:ilvl="6" w:tplc="10090001" w:tentative="1">
@@ -4699,7 +4475,7 @@
         <w:ind w:left="5760" w:hanging="360"/>
       </w:pPr>
       <w:rPr>
-        <w:rFonts w:hint="default" w:ascii="Symbol" w:hAnsi="Symbol"/>
+        <w:rFonts w:ascii="Symbol" w:hAnsi="Symbol" w:hint="default"/>
       </w:rPr>
     </w:lvl>
     <w:lvl w:ilvl="7" w:tplc="10090003" w:tentative="1">
@@ -4711,7 +4487,7 @@
         <w:ind w:left="6480" w:hanging="360"/>
       </w:pPr>
       <w:rPr>
-        <w:rFonts w:hint="default" w:ascii="Courier New" w:hAnsi="Courier New" w:cs="Courier New"/>
+        <w:rFonts w:ascii="Courier New" w:hAnsi="Courier New" w:cs="Courier New" w:hint="default"/>
       </w:rPr>
     </w:lvl>
     <w:lvl w:ilvl="8" w:tplc="10090005" w:tentative="1">
@@ -4723,7 +4499,7 @@
         <w:ind w:left="7200" w:hanging="360"/>
       </w:pPr>
       <w:rPr>
-        <w:rFonts w:hint="default" w:ascii="Wingdings" w:hAnsi="Wingdings"/>
+        <w:rFonts w:ascii="Wingdings" w:hAnsi="Wingdings" w:hint="default"/>
       </w:rPr>
     </w:lvl>
   </w:abstractNum>
@@ -4829,7 +4605,7 @@
         <w:ind w:left="1440" w:hanging="360"/>
       </w:pPr>
       <w:rPr>
-        <w:rFonts w:hint="default" w:ascii="Symbol" w:hAnsi="Symbol"/>
+        <w:rFonts w:ascii="Symbol" w:hAnsi="Symbol" w:hint="default"/>
       </w:rPr>
     </w:lvl>
     <w:lvl w:ilvl="1" w:tplc="10090003" w:tentative="1">
@@ -4841,7 +4617,7 @@
         <w:ind w:left="2160" w:hanging="360"/>
       </w:pPr>
       <w:rPr>
-        <w:rFonts w:hint="default" w:ascii="Courier New" w:hAnsi="Courier New" w:cs="Courier New"/>
+        <w:rFonts w:ascii="Courier New" w:hAnsi="Courier New" w:cs="Courier New" w:hint="default"/>
       </w:rPr>
     </w:lvl>
     <w:lvl w:ilvl="2" w:tplc="10090005" w:tentative="1">
@@ -4853,7 +4629,7 @@
         <w:ind w:left="2880" w:hanging="360"/>
       </w:pPr>
       <w:rPr>
-        <w:rFonts w:hint="default" w:ascii="Wingdings" w:hAnsi="Wingdings"/>
+        <w:rFonts w:ascii="Wingdings" w:hAnsi="Wingdings" w:hint="default"/>
       </w:rPr>
     </w:lvl>
     <w:lvl w:ilvl="3" w:tplc="10090001" w:tentative="1">
@@ -4865,7 +4641,7 @@
         <w:ind w:left="3600" w:hanging="360"/>
       </w:pPr>
       <w:rPr>
-        <w:rFonts w:hint="default" w:ascii="Symbol" w:hAnsi="Symbol"/>
+        <w:rFonts w:ascii="Symbol" w:hAnsi="Symbol" w:hint="default"/>
       </w:rPr>
     </w:lvl>
     <w:lvl w:ilvl="4" w:tplc="10090003" w:tentative="1">
@@ -4877,7 +4653,7 @@
         <w:ind w:left="4320" w:hanging="360"/>
       </w:pPr>
       <w:rPr>
-        <w:rFonts w:hint="default" w:ascii="Courier New" w:hAnsi="Courier New" w:cs="Courier New"/>
+        <w:rFonts w:ascii="Courier New" w:hAnsi="Courier New" w:cs="Courier New" w:hint="default"/>
       </w:rPr>
     </w:lvl>
     <w:lvl w:ilvl="5" w:tplc="10090005" w:tentative="1">
@@ -4889,7 +4665,7 @@
         <w:ind w:left="5040" w:hanging="360"/>
       </w:pPr>
       <w:rPr>
-        <w:rFonts w:hint="default" w:ascii="Wingdings" w:hAnsi="Wingdings"/>
+        <w:rFonts w:ascii="Wingdings" w:hAnsi="Wingdings" w:hint="default"/>
       </w:rPr>
     </w:lvl>
     <w:lvl w:ilvl="6" w:tplc="10090001" w:tentative="1">
@@ -4901,7 +4677,7 @@
         <w:ind w:left="5760" w:hanging="360"/>
       </w:pPr>
       <w:rPr>
-        <w:rFonts w:hint="default" w:ascii="Symbol" w:hAnsi="Symbol"/>
+        <w:rFonts w:ascii="Symbol" w:hAnsi="Symbol" w:hint="default"/>
       </w:rPr>
     </w:lvl>
     <w:lvl w:ilvl="7" w:tplc="10090003" w:tentative="1">
@@ -4913,7 +4689,7 @@
         <w:ind w:left="6480" w:hanging="360"/>
       </w:pPr>
       <w:rPr>
-        <w:rFonts w:hint="default" w:ascii="Courier New" w:hAnsi="Courier New" w:cs="Courier New"/>
+        <w:rFonts w:ascii="Courier New" w:hAnsi="Courier New" w:cs="Courier New" w:hint="default"/>
       </w:rPr>
     </w:lvl>
     <w:lvl w:ilvl="8" w:tplc="10090005" w:tentative="1">
@@ -4925,7 +4701,7 @@
         <w:ind w:left="7200" w:hanging="360"/>
       </w:pPr>
       <w:rPr>
-        <w:rFonts w:hint="default" w:ascii="Wingdings" w:hAnsi="Wingdings"/>
+        <w:rFonts w:ascii="Wingdings" w:hAnsi="Wingdings" w:hint="default"/>
       </w:rPr>
     </w:lvl>
   </w:abstractNum>
@@ -4942,7 +4718,7 @@
         <w:ind w:left="11" w:hanging="360"/>
       </w:pPr>
       <w:rPr>
-        <w:rFonts w:hint="default" w:ascii="Symbol" w:hAnsi="Symbol"/>
+        <w:rFonts w:ascii="Symbol" w:hAnsi="Symbol" w:hint="default"/>
       </w:rPr>
     </w:lvl>
     <w:lvl w:ilvl="1" w:tplc="10090003" w:tentative="1">
@@ -4954,7 +4730,7 @@
         <w:ind w:left="731" w:hanging="360"/>
       </w:pPr>
       <w:rPr>
-        <w:rFonts w:hint="default" w:ascii="Courier New" w:hAnsi="Courier New" w:cs="Courier New"/>
+        <w:rFonts w:ascii="Courier New" w:hAnsi="Courier New" w:cs="Courier New" w:hint="default"/>
       </w:rPr>
     </w:lvl>
     <w:lvl w:ilvl="2" w:tplc="10090005" w:tentative="1">
@@ -4966,7 +4742,7 @@
         <w:ind w:left="1451" w:hanging="360"/>
       </w:pPr>
       <w:rPr>
-        <w:rFonts w:hint="default" w:ascii="Wingdings" w:hAnsi="Wingdings"/>
+        <w:rFonts w:ascii="Wingdings" w:hAnsi="Wingdings" w:hint="default"/>
       </w:rPr>
     </w:lvl>
     <w:lvl w:ilvl="3" w:tplc="10090001" w:tentative="1">
@@ -4978,7 +4754,7 @@
         <w:ind w:left="2171" w:hanging="360"/>
       </w:pPr>
       <w:rPr>
-        <w:rFonts w:hint="default" w:ascii="Symbol" w:hAnsi="Symbol"/>
+        <w:rFonts w:ascii="Symbol" w:hAnsi="Symbol" w:hint="default"/>
       </w:rPr>
     </w:lvl>
     <w:lvl w:ilvl="4" w:tplc="10090003" w:tentative="1">
@@ -4990,7 +4766,7 @@
         <w:ind w:left="2891" w:hanging="360"/>
       </w:pPr>
       <w:rPr>
-        <w:rFonts w:hint="default" w:ascii="Courier New" w:hAnsi="Courier New" w:cs="Courier New"/>
+        <w:rFonts w:ascii="Courier New" w:hAnsi="Courier New" w:cs="Courier New" w:hint="default"/>
       </w:rPr>
     </w:lvl>
     <w:lvl w:ilvl="5" w:tplc="10090005" w:tentative="1">
@@ -5002,7 +4778,7 @@
         <w:ind w:left="3611" w:hanging="360"/>
       </w:pPr>
       <w:rPr>
-        <w:rFonts w:hint="default" w:ascii="Wingdings" w:hAnsi="Wingdings"/>
+        <w:rFonts w:ascii="Wingdings" w:hAnsi="Wingdings" w:hint="default"/>
       </w:rPr>
     </w:lvl>
     <w:lvl w:ilvl="6" w:tplc="10090001">
@@ -5014,7 +4790,7 @@
         <w:ind w:left="4331" w:hanging="360"/>
       </w:pPr>
       <w:rPr>
-        <w:rFonts w:hint="default" w:ascii="Symbol" w:hAnsi="Symbol"/>
+        <w:rFonts w:ascii="Symbol" w:hAnsi="Symbol" w:hint="default"/>
       </w:rPr>
     </w:lvl>
     <w:lvl w:ilvl="7" w:tplc="10090003" w:tentative="1">
@@ -5026,7 +4802,7 @@
         <w:ind w:left="5051" w:hanging="360"/>
       </w:pPr>
       <w:rPr>
-        <w:rFonts w:hint="default" w:ascii="Courier New" w:hAnsi="Courier New" w:cs="Courier New"/>
+        <w:rFonts w:ascii="Courier New" w:hAnsi="Courier New" w:cs="Courier New" w:hint="default"/>
       </w:rPr>
     </w:lvl>
     <w:lvl w:ilvl="8" w:tplc="10090005" w:tentative="1">
@@ -5038,7 +4814,7 @@
         <w:ind w:left="5771" w:hanging="360"/>
       </w:pPr>
       <w:rPr>
-        <w:rFonts w:hint="default" w:ascii="Wingdings" w:hAnsi="Wingdings"/>
+        <w:rFonts w:ascii="Wingdings" w:hAnsi="Wingdings" w:hint="default"/>
       </w:rPr>
     </w:lvl>
   </w:abstractNum>
@@ -5144,7 +4920,7 @@
         <w:ind w:left="1440" w:hanging="360"/>
       </w:pPr>
       <w:rPr>
-        <w:rFonts w:hint="default" w:ascii="Symbol" w:hAnsi="Symbol"/>
+        <w:rFonts w:ascii="Symbol" w:hAnsi="Symbol" w:hint="default"/>
       </w:rPr>
     </w:lvl>
     <w:lvl w:ilvl="1" w:tplc="10090003" w:tentative="1">
@@ -5156,7 +4932,7 @@
         <w:ind w:left="2160" w:hanging="360"/>
       </w:pPr>
       <w:rPr>
-        <w:rFonts w:hint="default" w:ascii="Courier New" w:hAnsi="Courier New" w:cs="Courier New"/>
+        <w:rFonts w:ascii="Courier New" w:hAnsi="Courier New" w:cs="Courier New" w:hint="default"/>
       </w:rPr>
     </w:lvl>
     <w:lvl w:ilvl="2" w:tplc="10090005" w:tentative="1">
@@ -5168,7 +4944,7 @@
         <w:ind w:left="2880" w:hanging="360"/>
       </w:pPr>
       <w:rPr>
-        <w:rFonts w:hint="default" w:ascii="Wingdings" w:hAnsi="Wingdings"/>
+        <w:rFonts w:ascii="Wingdings" w:hAnsi="Wingdings" w:hint="default"/>
       </w:rPr>
     </w:lvl>
     <w:lvl w:ilvl="3" w:tplc="10090001" w:tentative="1">
@@ -5180,7 +4956,7 @@
         <w:ind w:left="3600" w:hanging="360"/>
       </w:pPr>
       <w:rPr>
-        <w:rFonts w:hint="default" w:ascii="Symbol" w:hAnsi="Symbol"/>
+        <w:rFonts w:ascii="Symbol" w:hAnsi="Symbol" w:hint="default"/>
       </w:rPr>
     </w:lvl>
     <w:lvl w:ilvl="4" w:tplc="10090003" w:tentative="1">
@@ -5192,7 +4968,7 @@
         <w:ind w:left="4320" w:hanging="360"/>
       </w:pPr>
       <w:rPr>
-        <w:rFonts w:hint="default" w:ascii="Courier New" w:hAnsi="Courier New" w:cs="Courier New"/>
+        <w:rFonts w:ascii="Courier New" w:hAnsi="Courier New" w:cs="Courier New" w:hint="default"/>
       </w:rPr>
     </w:lvl>
     <w:lvl w:ilvl="5" w:tplc="10090005" w:tentative="1">
@@ -5204,7 +4980,7 @@
         <w:ind w:left="5040" w:hanging="360"/>
       </w:pPr>
       <w:rPr>
-        <w:rFonts w:hint="default" w:ascii="Wingdings" w:hAnsi="Wingdings"/>
+        <w:rFonts w:ascii="Wingdings" w:hAnsi="Wingdings" w:hint="default"/>
       </w:rPr>
     </w:lvl>
     <w:lvl w:ilvl="6" w:tplc="10090001" w:tentative="1">
@@ -5216,7 +4992,7 @@
         <w:ind w:left="5760" w:hanging="360"/>
       </w:pPr>
       <w:rPr>
-        <w:rFonts w:hint="default" w:ascii="Symbol" w:hAnsi="Symbol"/>
+        <w:rFonts w:ascii="Symbol" w:hAnsi="Symbol" w:hint="default"/>
       </w:rPr>
     </w:lvl>
     <w:lvl w:ilvl="7" w:tplc="10090003" w:tentative="1">
@@ -5228,7 +5004,7 @@
         <w:ind w:left="6480" w:hanging="360"/>
       </w:pPr>
       <w:rPr>
-        <w:rFonts w:hint="default" w:ascii="Courier New" w:hAnsi="Courier New" w:cs="Courier New"/>
+        <w:rFonts w:ascii="Courier New" w:hAnsi="Courier New" w:cs="Courier New" w:hint="default"/>
       </w:rPr>
     </w:lvl>
     <w:lvl w:ilvl="8" w:tplc="10090005" w:tentative="1">
@@ -5240,7 +5016,7 @@
         <w:ind w:left="7200" w:hanging="360"/>
       </w:pPr>
       <w:rPr>
-        <w:rFonts w:hint="default" w:ascii="Wingdings" w:hAnsi="Wingdings"/>
+        <w:rFonts w:ascii="Wingdings" w:hAnsi="Wingdings" w:hint="default"/>
       </w:rPr>
     </w:lvl>
   </w:abstractNum>
@@ -5257,7 +5033,7 @@
         <w:ind w:left="1440" w:hanging="360"/>
       </w:pPr>
       <w:rPr>
-        <w:rFonts w:hint="default" w:ascii="Symbol" w:hAnsi="Symbol"/>
+        <w:rFonts w:ascii="Symbol" w:hAnsi="Symbol" w:hint="default"/>
       </w:rPr>
     </w:lvl>
     <w:lvl w:ilvl="1" w:tplc="10090003" w:tentative="1">
@@ -5269,7 +5045,7 @@
         <w:ind w:left="2160" w:hanging="360"/>
       </w:pPr>
       <w:rPr>
-        <w:rFonts w:hint="default" w:ascii="Courier New" w:hAnsi="Courier New" w:cs="Courier New"/>
+        <w:rFonts w:ascii="Courier New" w:hAnsi="Courier New" w:cs="Courier New" w:hint="default"/>
       </w:rPr>
     </w:lvl>
     <w:lvl w:ilvl="2" w:tplc="10090005" w:tentative="1">
@@ -5281,7 +5057,7 @@
         <w:ind w:left="2880" w:hanging="360"/>
       </w:pPr>
       <w:rPr>
-        <w:rFonts w:hint="default" w:ascii="Wingdings" w:hAnsi="Wingdings"/>
+        <w:rFonts w:ascii="Wingdings" w:hAnsi="Wingdings" w:hint="default"/>
       </w:rPr>
     </w:lvl>
     <w:lvl w:ilvl="3" w:tplc="10090001" w:tentative="1">
@@ -5293,7 +5069,7 @@
         <w:ind w:left="3600" w:hanging="360"/>
       </w:pPr>
       <w:rPr>
-        <w:rFonts w:hint="default" w:ascii="Symbol" w:hAnsi="Symbol"/>
+        <w:rFonts w:ascii="Symbol" w:hAnsi="Symbol" w:hint="default"/>
       </w:rPr>
     </w:lvl>
     <w:lvl w:ilvl="4" w:tplc="10090003" w:tentative="1">
@@ -5305,7 +5081,7 @@
         <w:ind w:left="4320" w:hanging="360"/>
       </w:pPr>
       <w:rPr>
-        <w:rFonts w:hint="default" w:ascii="Courier New" w:hAnsi="Courier New" w:cs="Courier New"/>
+        <w:rFonts w:ascii="Courier New" w:hAnsi="Courier New" w:cs="Courier New" w:hint="default"/>
       </w:rPr>
     </w:lvl>
     <w:lvl w:ilvl="5" w:tplc="10090005" w:tentative="1">
@@ -5317,7 +5093,7 @@
         <w:ind w:left="5040" w:hanging="360"/>
       </w:pPr>
       <w:rPr>
-        <w:rFonts w:hint="default" w:ascii="Wingdings" w:hAnsi="Wingdings"/>
+        <w:rFonts w:ascii="Wingdings" w:hAnsi="Wingdings" w:hint="default"/>
       </w:rPr>
     </w:lvl>
     <w:lvl w:ilvl="6" w:tplc="10090001" w:tentative="1">
@@ -5329,7 +5105,7 @@
         <w:ind w:left="5760" w:hanging="360"/>
       </w:pPr>
       <w:rPr>
-        <w:rFonts w:hint="default" w:ascii="Symbol" w:hAnsi="Symbol"/>
+        <w:rFonts w:ascii="Symbol" w:hAnsi="Symbol" w:hint="default"/>
       </w:rPr>
     </w:lvl>
     <w:lvl w:ilvl="7" w:tplc="10090003" w:tentative="1">
@@ -5341,7 +5117,7 @@
         <w:ind w:left="6480" w:hanging="360"/>
       </w:pPr>
       <w:rPr>
-        <w:rFonts w:hint="default" w:ascii="Courier New" w:hAnsi="Courier New" w:cs="Courier New"/>
+        <w:rFonts w:ascii="Courier New" w:hAnsi="Courier New" w:cs="Courier New" w:hint="default"/>
       </w:rPr>
     </w:lvl>
     <w:lvl w:ilvl="8" w:tplc="10090005" w:tentative="1">
@@ -5353,7 +5129,7 @@
         <w:ind w:left="7200" w:hanging="360"/>
       </w:pPr>
       <w:rPr>
-        <w:rFonts w:hint="default" w:ascii="Wingdings" w:hAnsi="Wingdings"/>
+        <w:rFonts w:ascii="Wingdings" w:hAnsi="Wingdings" w:hint="default"/>
       </w:rPr>
     </w:lvl>
   </w:abstractNum>
@@ -5370,7 +5146,7 @@
         <w:ind w:left="11" w:hanging="360"/>
       </w:pPr>
       <w:rPr>
-        <w:rFonts w:hint="default" w:ascii="Symbol" w:hAnsi="Symbol"/>
+        <w:rFonts w:ascii="Symbol" w:hAnsi="Symbol" w:hint="default"/>
       </w:rPr>
     </w:lvl>
     <w:lvl w:ilvl="1" w:tplc="10090003" w:tentative="1">
@@ -5382,7 +5158,7 @@
         <w:ind w:left="731" w:hanging="360"/>
       </w:pPr>
       <w:rPr>
-        <w:rFonts w:hint="default" w:ascii="Courier New" w:hAnsi="Courier New" w:cs="Courier New"/>
+        <w:rFonts w:ascii="Courier New" w:hAnsi="Courier New" w:cs="Courier New" w:hint="default"/>
       </w:rPr>
     </w:lvl>
     <w:lvl w:ilvl="2" w:tplc="10090005" w:tentative="1">
@@ -5394,7 +5170,7 @@
         <w:ind w:left="1451" w:hanging="360"/>
       </w:pPr>
       <w:rPr>
-        <w:rFonts w:hint="default" w:ascii="Wingdings" w:hAnsi="Wingdings"/>
+        <w:rFonts w:ascii="Wingdings" w:hAnsi="Wingdings" w:hint="default"/>
       </w:rPr>
     </w:lvl>
     <w:lvl w:ilvl="3" w:tplc="10090001" w:tentative="1">
@@ -5406,7 +5182,7 @@
         <w:ind w:left="2171" w:hanging="360"/>
       </w:pPr>
       <w:rPr>
-        <w:rFonts w:hint="default" w:ascii="Symbol" w:hAnsi="Symbol"/>
+        <w:rFonts w:ascii="Symbol" w:hAnsi="Symbol" w:hint="default"/>
       </w:rPr>
     </w:lvl>
     <w:lvl w:ilvl="4" w:tplc="10090003" w:tentative="1">
@@ -5418,7 +5194,7 @@
         <w:ind w:left="2891" w:hanging="360"/>
       </w:pPr>
       <w:rPr>
-        <w:rFonts w:hint="default" w:ascii="Courier New" w:hAnsi="Courier New" w:cs="Courier New"/>
+        <w:rFonts w:ascii="Courier New" w:hAnsi="Courier New" w:cs="Courier New" w:hint="default"/>
       </w:rPr>
     </w:lvl>
     <w:lvl w:ilvl="5" w:tplc="10090005" w:tentative="1">
@@ -5430,7 +5206,7 @@
         <w:ind w:left="3611" w:hanging="360"/>
       </w:pPr>
       <w:rPr>
-        <w:rFonts w:hint="default" w:ascii="Wingdings" w:hAnsi="Wingdings"/>
+        <w:rFonts w:ascii="Wingdings" w:hAnsi="Wingdings" w:hint="default"/>
       </w:rPr>
     </w:lvl>
     <w:lvl w:ilvl="6" w:tplc="10090001" w:tentative="1">
@@ -5442,7 +5218,7 @@
         <w:ind w:left="4331" w:hanging="360"/>
       </w:pPr>
       <w:rPr>
-        <w:rFonts w:hint="default" w:ascii="Symbol" w:hAnsi="Symbol"/>
+        <w:rFonts w:ascii="Symbol" w:hAnsi="Symbol" w:hint="default"/>
       </w:rPr>
     </w:lvl>
     <w:lvl w:ilvl="7" w:tplc="10090003" w:tentative="1">
@@ -5454,7 +5230,7 @@
         <w:ind w:left="5051" w:hanging="360"/>
       </w:pPr>
       <w:rPr>
-        <w:rFonts w:hint="default" w:ascii="Courier New" w:hAnsi="Courier New" w:cs="Courier New"/>
+        <w:rFonts w:ascii="Courier New" w:hAnsi="Courier New" w:cs="Courier New" w:hint="default"/>
       </w:rPr>
     </w:lvl>
     <w:lvl w:ilvl="8" w:tplc="10090005" w:tentative="1">
@@ -5466,7 +5242,7 @@
         <w:ind w:left="5771" w:hanging="360"/>
       </w:pPr>
       <w:rPr>
-        <w:rFonts w:hint="default" w:ascii="Wingdings" w:hAnsi="Wingdings"/>
+        <w:rFonts w:ascii="Wingdings" w:hAnsi="Wingdings" w:hint="default"/>
       </w:rPr>
     </w:lvl>
   </w:abstractNum>
@@ -5483,7 +5259,7 @@
         <w:ind w:left="1080" w:hanging="720"/>
       </w:pPr>
       <w:rPr>
-        <w:rFonts w:hint="default" w:ascii="Calibri" w:hAnsi="Calibri" w:cs="Calibri"/>
+        <w:rFonts w:ascii="Calibri" w:hAnsi="Calibri" w:cs="Calibri" w:hint="default"/>
         <w:sz w:val="22"/>
       </w:rPr>
     </w:lvl>
@@ -5573,7 +5349,7 @@
         <w:ind w:left="11" w:hanging="360"/>
       </w:pPr>
       <w:rPr>
-        <w:rFonts w:hint="default" w:ascii="Symbol" w:hAnsi="Symbol"/>
+        <w:rFonts w:ascii="Symbol" w:hAnsi="Symbol" w:hint="default"/>
       </w:rPr>
     </w:lvl>
     <w:lvl w:ilvl="1" w:tplc="10090003" w:tentative="1">
@@ -5585,7 +5361,7 @@
         <w:ind w:left="731" w:hanging="360"/>
       </w:pPr>
       <w:rPr>
-        <w:rFonts w:hint="default" w:ascii="Courier New" w:hAnsi="Courier New" w:cs="Courier New"/>
+        <w:rFonts w:ascii="Courier New" w:hAnsi="Courier New" w:cs="Courier New" w:hint="default"/>
       </w:rPr>
     </w:lvl>
     <w:lvl w:ilvl="2" w:tplc="10090005" w:tentative="1">
@@ -5597,7 +5373,7 @@
         <w:ind w:left="1451" w:hanging="360"/>
       </w:pPr>
       <w:rPr>
-        <w:rFonts w:hint="default" w:ascii="Wingdings" w:hAnsi="Wingdings"/>
+        <w:rFonts w:ascii="Wingdings" w:hAnsi="Wingdings" w:hint="default"/>
       </w:rPr>
     </w:lvl>
     <w:lvl w:ilvl="3" w:tplc="10090001" w:tentative="1">
@@ -5609,7 +5385,7 @@
         <w:ind w:left="2171" w:hanging="360"/>
       </w:pPr>
       <w:rPr>
-        <w:rFonts w:hint="default" w:ascii="Symbol" w:hAnsi="Symbol"/>
+        <w:rFonts w:ascii="Symbol" w:hAnsi="Symbol" w:hint="default"/>
       </w:rPr>
     </w:lvl>
     <w:lvl w:ilvl="4" w:tplc="10090003" w:tentative="1">
@@ -5621,7 +5397,7 @@
         <w:ind w:left="2891" w:hanging="360"/>
       </w:pPr>
       <w:rPr>
-        <w:rFonts w:hint="default" w:ascii="Courier New" w:hAnsi="Courier New" w:cs="Courier New"/>
+        <w:rFonts w:ascii="Courier New" w:hAnsi="Courier New" w:cs="Courier New" w:hint="default"/>
       </w:rPr>
     </w:lvl>
     <w:lvl w:ilvl="5" w:tplc="10090005" w:tentative="1">
@@ -5633,7 +5409,7 @@
         <w:ind w:left="3611" w:hanging="360"/>
       </w:pPr>
       <w:rPr>
-        <w:rFonts w:hint="default" w:ascii="Wingdings" w:hAnsi="Wingdings"/>
+        <w:rFonts w:ascii="Wingdings" w:hAnsi="Wingdings" w:hint="default"/>
       </w:rPr>
     </w:lvl>
     <w:lvl w:ilvl="6" w:tplc="10090001" w:tentative="1">
@@ -5645,7 +5421,7 @@
         <w:ind w:left="4331" w:hanging="360"/>
       </w:pPr>
       <w:rPr>
-        <w:rFonts w:hint="default" w:ascii="Symbol" w:hAnsi="Symbol"/>
+        <w:rFonts w:ascii="Symbol" w:hAnsi="Symbol" w:hint="default"/>
       </w:rPr>
     </w:lvl>
     <w:lvl w:ilvl="7" w:tplc="10090003" w:tentative="1">
@@ -5657,7 +5433,7 @@
         <w:ind w:left="5051" w:hanging="360"/>
       </w:pPr>
       <w:rPr>
-        <w:rFonts w:hint="default" w:ascii="Courier New" w:hAnsi="Courier New" w:cs="Courier New"/>
+        <w:rFonts w:ascii="Courier New" w:hAnsi="Courier New" w:cs="Courier New" w:hint="default"/>
       </w:rPr>
     </w:lvl>
     <w:lvl w:ilvl="8" w:tplc="10090005" w:tentative="1">
@@ -5669,7 +5445,7 @@
         <w:ind w:left="5771" w:hanging="360"/>
       </w:pPr>
       <w:rPr>
-        <w:rFonts w:hint="default" w:ascii="Wingdings" w:hAnsi="Wingdings"/>
+        <w:rFonts w:ascii="Wingdings" w:hAnsi="Wingdings" w:hint="default"/>
       </w:rPr>
     </w:lvl>
   </w:abstractNum>
@@ -5686,7 +5462,7 @@
         <w:ind w:left="1440" w:hanging="360"/>
       </w:pPr>
       <w:rPr>
-        <w:rFonts w:hint="default" w:ascii="Symbol" w:hAnsi="Symbol"/>
+        <w:rFonts w:ascii="Symbol" w:hAnsi="Symbol" w:hint="default"/>
       </w:rPr>
     </w:lvl>
     <w:lvl w:ilvl="1" w:tplc="10090003" w:tentative="1">
@@ -5698,7 +5474,7 @@
         <w:ind w:left="2160" w:hanging="360"/>
       </w:pPr>
       <w:rPr>
-        <w:rFonts w:hint="default" w:ascii="Courier New" w:hAnsi="Courier New" w:cs="Courier New"/>
+        <w:rFonts w:ascii="Courier New" w:hAnsi="Courier New" w:cs="Courier New" w:hint="default"/>
       </w:rPr>
     </w:lvl>
     <w:lvl w:ilvl="2" w:tplc="10090005" w:tentative="1">
@@ -5710,7 +5486,7 @@
         <w:ind w:left="2880" w:hanging="360"/>
       </w:pPr>
       <w:rPr>
-        <w:rFonts w:hint="default" w:ascii="Wingdings" w:hAnsi="Wingdings"/>
+        <w:rFonts w:ascii="Wingdings" w:hAnsi="Wingdings" w:hint="default"/>
       </w:rPr>
     </w:lvl>
     <w:lvl w:ilvl="3" w:tplc="10090001" w:tentative="1">
@@ -5722,7 +5498,7 @@
         <w:ind w:left="3600" w:hanging="360"/>
       </w:pPr>
       <w:rPr>
-        <w:rFonts w:hint="default" w:ascii="Symbol" w:hAnsi="Symbol"/>
+        <w:rFonts w:ascii="Symbol" w:hAnsi="Symbol" w:hint="default"/>
       </w:rPr>
     </w:lvl>
     <w:lvl w:ilvl="4" w:tplc="10090003" w:tentative="1">
@@ -5734,7 +5510,7 @@
         <w:ind w:left="4320" w:hanging="360"/>
       </w:pPr>
       <w:rPr>
-        <w:rFonts w:hint="default" w:ascii="Courier New" w:hAnsi="Courier New" w:cs="Courier New"/>
+        <w:rFonts w:ascii="Courier New" w:hAnsi="Courier New" w:cs="Courier New" w:hint="default"/>
       </w:rPr>
     </w:lvl>
     <w:lvl w:ilvl="5" w:tplc="10090005" w:tentative="1">
@@ -5746,7 +5522,7 @@
         <w:ind w:left="5040" w:hanging="360"/>
       </w:pPr>
       <w:rPr>
-        <w:rFonts w:hint="default" w:ascii="Wingdings" w:hAnsi="Wingdings"/>
+        <w:rFonts w:ascii="Wingdings" w:hAnsi="Wingdings" w:hint="default"/>
       </w:rPr>
     </w:lvl>
     <w:lvl w:ilvl="6" w:tplc="10090001" w:tentative="1">
@@ -5758,7 +5534,7 @@
         <w:ind w:left="5760" w:hanging="360"/>
       </w:pPr>
       <w:rPr>
-        <w:rFonts w:hint="default" w:ascii="Symbol" w:hAnsi="Symbol"/>
+        <w:rFonts w:ascii="Symbol" w:hAnsi="Symbol" w:hint="default"/>
       </w:rPr>
     </w:lvl>
     <w:lvl w:ilvl="7" w:tplc="10090003" w:tentative="1">
@@ -5770,7 +5546,7 @@
         <w:ind w:left="6480" w:hanging="360"/>
       </w:pPr>
       <w:rPr>
-        <w:rFonts w:hint="default" w:ascii="Courier New" w:hAnsi="Courier New" w:cs="Courier New"/>
+        <w:rFonts w:ascii="Courier New" w:hAnsi="Courier New" w:cs="Courier New" w:hint="default"/>
       </w:rPr>
     </w:lvl>
     <w:lvl w:ilvl="8" w:tplc="10090005" w:tentative="1">
@@ -5782,7 +5558,7 @@
         <w:ind w:left="7200" w:hanging="360"/>
       </w:pPr>
       <w:rPr>
-        <w:rFonts w:hint="default" w:ascii="Wingdings" w:hAnsi="Wingdings"/>
+        <w:rFonts w:ascii="Wingdings" w:hAnsi="Wingdings" w:hint="default"/>
       </w:rPr>
     </w:lvl>
   </w:abstractNum>
@@ -5799,7 +5575,7 @@
         <w:ind w:left="720" w:hanging="360"/>
       </w:pPr>
       <w:rPr>
-        <w:rFonts w:hint="default" w:ascii="Symbol" w:hAnsi="Symbol"/>
+        <w:rFonts w:ascii="Symbol" w:hAnsi="Symbol" w:hint="default"/>
       </w:rPr>
     </w:lvl>
     <w:lvl w:ilvl="1" w:tplc="10090003" w:tentative="1">
@@ -5811,7 +5587,7 @@
         <w:ind w:left="1440" w:hanging="360"/>
       </w:pPr>
       <w:rPr>
-        <w:rFonts w:hint="default" w:ascii="Courier New" w:hAnsi="Courier New" w:cs="Courier New"/>
+        <w:rFonts w:ascii="Courier New" w:hAnsi="Courier New" w:cs="Courier New" w:hint="default"/>
       </w:rPr>
     </w:lvl>
     <w:lvl w:ilvl="2" w:tplc="10090005" w:tentative="1">
@@ -5823,7 +5599,7 @@
         <w:ind w:left="2160" w:hanging="360"/>
       </w:pPr>
       <w:rPr>
-        <w:rFonts w:hint="default" w:ascii="Wingdings" w:hAnsi="Wingdings"/>
+        <w:rFonts w:ascii="Wingdings" w:hAnsi="Wingdings" w:hint="default"/>
       </w:rPr>
     </w:lvl>
     <w:lvl w:ilvl="3" w:tplc="10090001" w:tentative="1">
@@ -5835,7 +5611,7 @@
         <w:ind w:left="2880" w:hanging="360"/>
       </w:pPr>
       <w:rPr>
-        <w:rFonts w:hint="default" w:ascii="Symbol" w:hAnsi="Symbol"/>
+        <w:rFonts w:ascii="Symbol" w:hAnsi="Symbol" w:hint="default"/>
       </w:rPr>
     </w:lvl>
     <w:lvl w:ilvl="4" w:tplc="10090003" w:tentative="1">
@@ -5847,7 +5623,7 @@
         <w:ind w:left="3600" w:hanging="360"/>
       </w:pPr>
       <w:rPr>
-        <w:rFonts w:hint="default" w:ascii="Courier New" w:hAnsi="Courier New" w:cs="Courier New"/>
+        <w:rFonts w:ascii="Courier New" w:hAnsi="Courier New" w:cs="Courier New" w:hint="default"/>
       </w:rPr>
     </w:lvl>
     <w:lvl w:ilvl="5" w:tplc="10090005" w:tentative="1">
@@ -5859,7 +5635,7 @@
         <w:ind w:left="4320" w:hanging="360"/>
       </w:pPr>
       <w:rPr>
-        <w:rFonts w:hint="default" w:ascii="Wingdings" w:hAnsi="Wingdings"/>
+        <w:rFonts w:ascii="Wingdings" w:hAnsi="Wingdings" w:hint="default"/>
       </w:rPr>
     </w:lvl>
     <w:lvl w:ilvl="6" w:tplc="10090001" w:tentative="1">
@@ -5871,7 +5647,7 @@
         <w:ind w:left="5040" w:hanging="360"/>
       </w:pPr>
       <w:rPr>
-        <w:rFonts w:hint="default" w:ascii="Symbol" w:hAnsi="Symbol"/>
+        <w:rFonts w:ascii="Symbol" w:hAnsi="Symbol" w:hint="default"/>
       </w:rPr>
     </w:lvl>
     <w:lvl w:ilvl="7" w:tplc="10090003" w:tentative="1">
@@ -5883,7 +5659,7 @@
         <w:ind w:left="5760" w:hanging="360"/>
       </w:pPr>
       <w:rPr>
-        <w:rFonts w:hint="default" w:ascii="Courier New" w:hAnsi="Courier New" w:cs="Courier New"/>
+        <w:rFonts w:ascii="Courier New" w:hAnsi="Courier New" w:cs="Courier New" w:hint="default"/>
       </w:rPr>
     </w:lvl>
     <w:lvl w:ilvl="8" w:tplc="10090005" w:tentative="1">
@@ -5895,7 +5671,7 @@
         <w:ind w:left="6480" w:hanging="360"/>
       </w:pPr>
       <w:rPr>
-        <w:rFonts w:hint="default" w:ascii="Wingdings" w:hAnsi="Wingdings"/>
+        <w:rFonts w:ascii="Wingdings" w:hAnsi="Wingdings" w:hint="default"/>
       </w:rPr>
     </w:lvl>
   </w:abstractNum>
@@ -5912,7 +5688,7 @@
         <w:ind w:left="1440" w:hanging="360"/>
       </w:pPr>
       <w:rPr>
-        <w:rFonts w:hint="default" w:ascii="Symbol" w:hAnsi="Symbol"/>
+        <w:rFonts w:ascii="Symbol" w:hAnsi="Symbol" w:hint="default"/>
       </w:rPr>
     </w:lvl>
     <w:lvl w:ilvl="1" w:tplc="10090003" w:tentative="1">
@@ -5924,7 +5700,7 @@
         <w:ind w:left="2160" w:hanging="360"/>
       </w:pPr>
       <w:rPr>
-        <w:rFonts w:hint="default" w:ascii="Courier New" w:hAnsi="Courier New" w:cs="Courier New"/>
+        <w:rFonts w:ascii="Courier New" w:hAnsi="Courier New" w:cs="Courier New" w:hint="default"/>
       </w:rPr>
     </w:lvl>
     <w:lvl w:ilvl="2" w:tplc="10090005" w:tentative="1">
@@ -5936,7 +5712,7 @@
         <w:ind w:left="2880" w:hanging="360"/>
       </w:pPr>
       <w:rPr>
-        <w:rFonts w:hint="default" w:ascii="Wingdings" w:hAnsi="Wingdings"/>
+        <w:rFonts w:ascii="Wingdings" w:hAnsi="Wingdings" w:hint="default"/>
       </w:rPr>
     </w:lvl>
     <w:lvl w:ilvl="3" w:tplc="10090001" w:tentative="1">
@@ -5948,7 +5724,7 @@
         <w:ind w:left="3600" w:hanging="360"/>
       </w:pPr>
       <w:rPr>
-        <w:rFonts w:hint="default" w:ascii="Symbol" w:hAnsi="Symbol"/>
+        <w:rFonts w:ascii="Symbol" w:hAnsi="Symbol" w:hint="default"/>
       </w:rPr>
     </w:lvl>
     <w:lvl w:ilvl="4" w:tplc="10090003" w:tentative="1">
@@ -5960,7 +5736,7 @@
         <w:ind w:left="4320" w:hanging="360"/>
       </w:pPr>
       <w:rPr>
-        <w:rFonts w:hint="default" w:ascii="Courier New" w:hAnsi="Courier New" w:cs="Courier New"/>
+        <w:rFonts w:ascii="Courier New" w:hAnsi="Courier New" w:cs="Courier New" w:hint="default"/>
       </w:rPr>
     </w:lvl>
     <w:lvl w:ilvl="5" w:tplc="10090005" w:tentative="1">
@@ -5972,7 +5748,7 @@
         <w:ind w:left="5040" w:hanging="360"/>
       </w:pPr>
       <w:rPr>
-        <w:rFonts w:hint="default" w:ascii="Wingdings" w:hAnsi="Wingdings"/>
+        <w:rFonts w:ascii="Wingdings" w:hAnsi="Wingdings" w:hint="default"/>
       </w:rPr>
     </w:lvl>
     <w:lvl w:ilvl="6" w:tplc="10090001" w:tentative="1">
@@ -5984,7 +5760,7 @@
         <w:ind w:left="5760" w:hanging="360"/>
       </w:pPr>
       <w:rPr>
-        <w:rFonts w:hint="default" w:ascii="Symbol" w:hAnsi="Symbol"/>
+        <w:rFonts w:ascii="Symbol" w:hAnsi="Symbol" w:hint="default"/>
       </w:rPr>
     </w:lvl>
     <w:lvl w:ilvl="7" w:tplc="10090003" w:tentative="1">
@@ -5996,7 +5772,7 @@
         <w:ind w:left="6480" w:hanging="360"/>
       </w:pPr>
       <w:rPr>
-        <w:rFonts w:hint="default" w:ascii="Courier New" w:hAnsi="Courier New" w:cs="Courier New"/>
+        <w:rFonts w:ascii="Courier New" w:hAnsi="Courier New" w:cs="Courier New" w:hint="default"/>
       </w:rPr>
     </w:lvl>
     <w:lvl w:ilvl="8" w:tplc="10090005" w:tentative="1">
@@ -6008,7 +5784,7 @@
         <w:ind w:left="7200" w:hanging="360"/>
       </w:pPr>
       <w:rPr>
-        <w:rFonts w:hint="default" w:ascii="Wingdings" w:hAnsi="Wingdings"/>
+        <w:rFonts w:ascii="Wingdings" w:hAnsi="Wingdings" w:hint="default"/>
       </w:rPr>
     </w:lvl>
   </w:abstractNum>
@@ -6025,7 +5801,7 @@
         <w:ind w:left="1440" w:hanging="360"/>
       </w:pPr>
       <w:rPr>
-        <w:rFonts w:hint="default" w:ascii="Symbol" w:hAnsi="Symbol"/>
+        <w:rFonts w:ascii="Symbol" w:hAnsi="Symbol" w:hint="default"/>
       </w:rPr>
     </w:lvl>
     <w:lvl w:ilvl="1" w:tplc="10090003" w:tentative="1">
@@ -6037,7 +5813,7 @@
         <w:ind w:left="2160" w:hanging="360"/>
       </w:pPr>
       <w:rPr>
-        <w:rFonts w:hint="default" w:ascii="Courier New" w:hAnsi="Courier New" w:cs="Courier New"/>
+        <w:rFonts w:ascii="Courier New" w:hAnsi="Courier New" w:cs="Courier New" w:hint="default"/>
       </w:rPr>
     </w:lvl>
     <w:lvl w:ilvl="2" w:tplc="10090005" w:tentative="1">
@@ -6049,7 +5825,7 @@
         <w:ind w:left="2880" w:hanging="360"/>
       </w:pPr>
       <w:rPr>
-        <w:rFonts w:hint="default" w:ascii="Wingdings" w:hAnsi="Wingdings"/>
+        <w:rFonts w:ascii="Wingdings" w:hAnsi="Wingdings" w:hint="default"/>
       </w:rPr>
     </w:lvl>
     <w:lvl w:ilvl="3" w:tplc="10090001" w:tentative="1">
@@ -6061,7 +5837,7 @@
         <w:ind w:left="3600" w:hanging="360"/>
       </w:pPr>
       <w:rPr>
-        <w:rFonts w:hint="default" w:ascii="Symbol" w:hAnsi="Symbol"/>
+        <w:rFonts w:ascii="Symbol" w:hAnsi="Symbol" w:hint="default"/>
       </w:rPr>
     </w:lvl>
     <w:lvl w:ilvl="4" w:tplc="10090003" w:tentative="1">
@@ -6073,7 +5849,7 @@
         <w:ind w:left="4320" w:hanging="360"/>
       </w:pPr>
       <w:rPr>
-        <w:rFonts w:hint="default" w:ascii="Courier New" w:hAnsi="Courier New" w:cs="Courier New"/>
+        <w:rFonts w:ascii="Courier New" w:hAnsi="Courier New" w:cs="Courier New" w:hint="default"/>
       </w:rPr>
     </w:lvl>
     <w:lvl w:ilvl="5" w:tplc="10090005" w:tentative="1">
@@ -6085,7 +5861,7 @@
         <w:ind w:left="5040" w:hanging="360"/>
       </w:pPr>
       <w:rPr>
-        <w:rFonts w:hint="default" w:ascii="Wingdings" w:hAnsi="Wingdings"/>
+        <w:rFonts w:ascii="Wingdings" w:hAnsi="Wingdings" w:hint="default"/>
       </w:rPr>
     </w:lvl>
     <w:lvl w:ilvl="6" w:tplc="10090001" w:tentative="1">
@@ -6097,7 +5873,7 @@
         <w:ind w:left="5760" w:hanging="360"/>
       </w:pPr>
       <w:rPr>
-        <w:rFonts w:hint="default" w:ascii="Symbol" w:hAnsi="Symbol"/>
+        <w:rFonts w:ascii="Symbol" w:hAnsi="Symbol" w:hint="default"/>
       </w:rPr>
     </w:lvl>
     <w:lvl w:ilvl="7" w:tplc="10090003" w:tentative="1">
@@ -6109,7 +5885,7 @@
         <w:ind w:left="6480" w:hanging="360"/>
       </w:pPr>
       <w:rPr>
-        <w:rFonts w:hint="default" w:ascii="Courier New" w:hAnsi="Courier New" w:cs="Courier New"/>
+        <w:rFonts w:ascii="Courier New" w:hAnsi="Courier New" w:cs="Courier New" w:hint="default"/>
       </w:rPr>
     </w:lvl>
     <w:lvl w:ilvl="8" w:tplc="10090005" w:tentative="1">
@@ -6121,7 +5897,7 @@
         <w:ind w:left="7200" w:hanging="360"/>
       </w:pPr>
       <w:rPr>
-        <w:rFonts w:hint="default" w:ascii="Wingdings" w:hAnsi="Wingdings"/>
+        <w:rFonts w:ascii="Wingdings" w:hAnsi="Wingdings" w:hint="default"/>
       </w:rPr>
     </w:lvl>
   </w:abstractNum>
@@ -6138,7 +5914,7 @@
         <w:ind w:left="1440" w:hanging="360"/>
       </w:pPr>
       <w:rPr>
-        <w:rFonts w:hint="default" w:ascii="Symbol" w:hAnsi="Symbol"/>
+        <w:rFonts w:ascii="Symbol" w:hAnsi="Symbol" w:hint="default"/>
       </w:rPr>
     </w:lvl>
     <w:lvl w:ilvl="1" w:tplc="10090003" w:tentative="1">
@@ -6150,7 +5926,7 @@
         <w:ind w:left="2160" w:hanging="360"/>
       </w:pPr>
       <w:rPr>
-        <w:rFonts w:hint="default" w:ascii="Courier New" w:hAnsi="Courier New" w:cs="Courier New"/>
+        <w:rFonts w:ascii="Courier New" w:hAnsi="Courier New" w:cs="Courier New" w:hint="default"/>
       </w:rPr>
     </w:lvl>
     <w:lvl w:ilvl="2" w:tplc="10090005" w:tentative="1">
@@ -6162,7 +5938,7 @@
         <w:ind w:left="2880" w:hanging="360"/>
       </w:pPr>
       <w:rPr>
-        <w:rFonts w:hint="default" w:ascii="Wingdings" w:hAnsi="Wingdings"/>
+        <w:rFonts w:ascii="Wingdings" w:hAnsi="Wingdings" w:hint="default"/>
       </w:rPr>
     </w:lvl>
     <w:lvl w:ilvl="3" w:tplc="10090001" w:tentative="1">
@@ -6174,7 +5950,7 @@
         <w:ind w:left="3600" w:hanging="360"/>
       </w:pPr>
       <w:rPr>
-        <w:rFonts w:hint="default" w:ascii="Symbol" w:hAnsi="Symbol"/>
+        <w:rFonts w:ascii="Symbol" w:hAnsi="Symbol" w:hint="default"/>
       </w:rPr>
     </w:lvl>
     <w:lvl w:ilvl="4" w:tplc="10090003" w:tentative="1">
@@ -6186,7 +5962,7 @@
         <w:ind w:left="4320" w:hanging="360"/>
       </w:pPr>
       <w:rPr>
-        <w:rFonts w:hint="default" w:ascii="Courier New" w:hAnsi="Courier New" w:cs="Courier New"/>
+        <w:rFonts w:ascii="Courier New" w:hAnsi="Courier New" w:cs="Courier New" w:hint="default"/>
       </w:rPr>
     </w:lvl>
     <w:lvl w:ilvl="5" w:tplc="10090005" w:tentative="1">
@@ -6198,7 +5974,7 @@
         <w:ind w:left="5040" w:hanging="360"/>
       </w:pPr>
       <w:rPr>
-        <w:rFonts w:hint="default" w:ascii="Wingdings" w:hAnsi="Wingdings"/>
+        <w:rFonts w:ascii="Wingdings" w:hAnsi="Wingdings" w:hint="default"/>
       </w:rPr>
     </w:lvl>
     <w:lvl w:ilvl="6" w:tplc="10090001" w:tentative="1">
@@ -6210,7 +5986,7 @@
         <w:ind w:left="5760" w:hanging="360"/>
       </w:pPr>
       <w:rPr>
-        <w:rFonts w:hint="default" w:ascii="Symbol" w:hAnsi="Symbol"/>
+        <w:rFonts w:ascii="Symbol" w:hAnsi="Symbol" w:hint="default"/>
       </w:rPr>
     </w:lvl>
     <w:lvl w:ilvl="7" w:tplc="10090003" w:tentative="1">
@@ -6222,7 +5998,7 @@
         <w:ind w:left="6480" w:hanging="360"/>
       </w:pPr>
       <w:rPr>
-        <w:rFonts w:hint="default" w:ascii="Courier New" w:hAnsi="Courier New" w:cs="Courier New"/>
+        <w:rFonts w:ascii="Courier New" w:hAnsi="Courier New" w:cs="Courier New" w:hint="default"/>
       </w:rPr>
     </w:lvl>
     <w:lvl w:ilvl="8" w:tplc="10090005" w:tentative="1">
@@ -6234,7 +6010,7 @@
         <w:ind w:left="7200" w:hanging="360"/>
       </w:pPr>
       <w:rPr>
-        <w:rFonts w:hint="default" w:ascii="Wingdings" w:hAnsi="Wingdings"/>
+        <w:rFonts w:ascii="Wingdings" w:hAnsi="Wingdings" w:hint="default"/>
       </w:rPr>
     </w:lvl>
   </w:abstractNum>
@@ -6251,7 +6027,7 @@
         <w:ind w:left="1440" w:hanging="360"/>
       </w:pPr>
       <w:rPr>
-        <w:rFonts w:hint="default" w:ascii="Symbol" w:hAnsi="Symbol"/>
+        <w:rFonts w:ascii="Symbol" w:hAnsi="Symbol" w:hint="default"/>
       </w:rPr>
     </w:lvl>
     <w:lvl w:ilvl="1" w:tplc="10090003" w:tentative="1">
@@ -6263,7 +6039,7 @@
         <w:ind w:left="2160" w:hanging="360"/>
       </w:pPr>
       <w:rPr>
-        <w:rFonts w:hint="default" w:ascii="Courier New" w:hAnsi="Courier New" w:cs="Courier New"/>
+        <w:rFonts w:ascii="Courier New" w:hAnsi="Courier New" w:cs="Courier New" w:hint="default"/>
       </w:rPr>
     </w:lvl>
     <w:lvl w:ilvl="2" w:tplc="10090005" w:tentative="1">
@@ -6275,7 +6051,7 @@
         <w:ind w:left="2880" w:hanging="360"/>
       </w:pPr>
       <w:rPr>
-        <w:rFonts w:hint="default" w:ascii="Wingdings" w:hAnsi="Wingdings"/>
+        <w:rFonts w:ascii="Wingdings" w:hAnsi="Wingdings" w:hint="default"/>
       </w:rPr>
     </w:lvl>
     <w:lvl w:ilvl="3" w:tplc="10090001" w:tentative="1">
@@ -6287,7 +6063,7 @@
         <w:ind w:left="3600" w:hanging="360"/>
       </w:pPr>
       <w:rPr>
-        <w:rFonts w:hint="default" w:ascii="Symbol" w:hAnsi="Symbol"/>
+        <w:rFonts w:ascii="Symbol" w:hAnsi="Symbol" w:hint="default"/>
       </w:rPr>
     </w:lvl>
     <w:lvl w:ilvl="4" w:tplc="10090003" w:tentative="1">
@@ -6299,7 +6075,7 @@
         <w:ind w:left="4320" w:hanging="360"/>
       </w:pPr>
       <w:rPr>
-        <w:rFonts w:hint="default" w:ascii="Courier New" w:hAnsi="Courier New" w:cs="Courier New"/>
+        <w:rFonts w:ascii="Courier New" w:hAnsi="Courier New" w:cs="Courier New" w:hint="default"/>
       </w:rPr>
     </w:lvl>
     <w:lvl w:ilvl="5" w:tplc="10090005" w:tentative="1">
@@ -6311,7 +6087,7 @@
         <w:ind w:left="5040" w:hanging="360"/>
       </w:pPr>
       <w:rPr>
-        <w:rFonts w:hint="default" w:ascii="Wingdings" w:hAnsi="Wingdings"/>
+        <w:rFonts w:ascii="Wingdings" w:hAnsi="Wingdings" w:hint="default"/>
       </w:rPr>
     </w:lvl>
     <w:lvl w:ilvl="6" w:tplc="10090001" w:tentative="1">
@@ -6323,7 +6099,7 @@
         <w:ind w:left="5760" w:hanging="360"/>
       </w:pPr>
       <w:rPr>
-        <w:rFonts w:hint="default" w:ascii="Symbol" w:hAnsi="Symbol"/>
+        <w:rFonts w:ascii="Symbol" w:hAnsi="Symbol" w:hint="default"/>
       </w:rPr>
     </w:lvl>
     <w:lvl w:ilvl="7" w:tplc="10090003" w:tentative="1">
@@ -6335,7 +6111,7 @@
         <w:ind w:left="6480" w:hanging="360"/>
       </w:pPr>
       <w:rPr>
-        <w:rFonts w:hint="default" w:ascii="Courier New" w:hAnsi="Courier New" w:cs="Courier New"/>
+        <w:rFonts w:ascii="Courier New" w:hAnsi="Courier New" w:cs="Courier New" w:hint="default"/>
       </w:rPr>
     </w:lvl>
     <w:lvl w:ilvl="8" w:tplc="10090005" w:tentative="1">
@@ -6347,7 +6123,7 @@
         <w:ind w:left="7200" w:hanging="360"/>
       </w:pPr>
       <w:rPr>
-        <w:rFonts w:hint="default" w:ascii="Wingdings" w:hAnsi="Wingdings"/>
+        <w:rFonts w:ascii="Wingdings" w:hAnsi="Wingdings" w:hint="default"/>
       </w:rPr>
     </w:lvl>
   </w:abstractNum>
@@ -6450,7 +6226,7 @@
         <w:ind w:left="1440" w:hanging="360"/>
       </w:pPr>
       <w:rPr>
-        <w:rFonts w:hint="default" w:ascii="Symbol" w:hAnsi="Symbol"/>
+        <w:rFonts w:ascii="Symbol" w:hAnsi="Symbol" w:hint="default"/>
       </w:rPr>
     </w:lvl>
     <w:lvl w:ilvl="1" w:tplc="10090003" w:tentative="1">
@@ -6462,7 +6238,7 @@
         <w:ind w:left="2160" w:hanging="360"/>
       </w:pPr>
       <w:rPr>
-        <w:rFonts w:hint="default" w:ascii="Courier New" w:hAnsi="Courier New" w:cs="Courier New"/>
+        <w:rFonts w:ascii="Courier New" w:hAnsi="Courier New" w:cs="Courier New" w:hint="default"/>
       </w:rPr>
     </w:lvl>
     <w:lvl w:ilvl="2" w:tplc="10090005" w:tentative="1">
@@ -6474,7 +6250,7 @@
         <w:ind w:left="2880" w:hanging="360"/>
       </w:pPr>
       <w:rPr>
-        <w:rFonts w:hint="default" w:ascii="Wingdings" w:hAnsi="Wingdings"/>
+        <w:rFonts w:ascii="Wingdings" w:hAnsi="Wingdings" w:hint="default"/>
       </w:rPr>
     </w:lvl>
     <w:lvl w:ilvl="3" w:tplc="10090001" w:tentative="1">
@@ -6486,7 +6262,7 @@
         <w:ind w:left="3600" w:hanging="360"/>
       </w:pPr>
       <w:rPr>
-        <w:rFonts w:hint="default" w:ascii="Symbol" w:hAnsi="Symbol"/>
+        <w:rFonts w:ascii="Symbol" w:hAnsi="Symbol" w:hint="default"/>
       </w:rPr>
     </w:lvl>
     <w:lvl w:ilvl="4" w:tplc="10090003" w:tentative="1">
@@ -6498,7 +6274,7 @@
         <w:ind w:left="4320" w:hanging="360"/>
       </w:pPr>
       <w:rPr>
-        <w:rFonts w:hint="default" w:ascii="Courier New" w:hAnsi="Courier New" w:cs="Courier New"/>
+        <w:rFonts w:ascii="Courier New" w:hAnsi="Courier New" w:cs="Courier New" w:hint="default"/>
       </w:rPr>
     </w:lvl>
     <w:lvl w:ilvl="5" w:tplc="10090005" w:tentative="1">
@@ -6510,7 +6286,7 @@
         <w:ind w:left="5040" w:hanging="360"/>
       </w:pPr>
       <w:rPr>
-        <w:rFonts w:hint="default" w:ascii="Wingdings" w:hAnsi="Wingdings"/>
+        <w:rFonts w:ascii="Wingdings" w:hAnsi="Wingdings" w:hint="default"/>
       </w:rPr>
     </w:lvl>
     <w:lvl w:ilvl="6" w:tplc="10090001" w:tentative="1">
@@ -6522,7 +6298,7 @@
         <w:ind w:left="5760" w:hanging="360"/>
       </w:pPr>
       <w:rPr>
-        <w:rFonts w:hint="default" w:ascii="Symbol" w:hAnsi="Symbol"/>
+        <w:rFonts w:ascii="Symbol" w:hAnsi="Symbol" w:hint="default"/>
       </w:rPr>
     </w:lvl>
     <w:lvl w:ilvl="7" w:tplc="10090003" w:tentative="1">
@@ -6534,7 +6310,7 @@
         <w:ind w:left="6480" w:hanging="360"/>
       </w:pPr>
       <w:rPr>
-        <w:rFonts w:hint="default" w:ascii="Courier New" w:hAnsi="Courier New" w:cs="Courier New"/>
+        <w:rFonts w:ascii="Courier New" w:hAnsi="Courier New" w:cs="Courier New" w:hint="default"/>
       </w:rPr>
     </w:lvl>
     <w:lvl w:ilvl="8" w:tplc="10090005" w:tentative="1">
@@ -6546,7 +6322,7 @@
         <w:ind w:left="7200" w:hanging="360"/>
       </w:pPr>
       <w:rPr>
-        <w:rFonts w:hint="default" w:ascii="Wingdings" w:hAnsi="Wingdings"/>
+        <w:rFonts w:ascii="Wingdings" w:hAnsi="Wingdings" w:hint="default"/>
       </w:rPr>
     </w:lvl>
   </w:abstractNum>
@@ -6563,7 +6339,7 @@
         <w:ind w:left="1440" w:hanging="360"/>
       </w:pPr>
       <w:rPr>
-        <w:rFonts w:hint="default" w:ascii="Symbol" w:hAnsi="Symbol"/>
+        <w:rFonts w:ascii="Symbol" w:hAnsi="Symbol" w:hint="default"/>
       </w:rPr>
     </w:lvl>
     <w:lvl w:ilvl="1" w:tplc="10090003" w:tentative="1">
@@ -6575,7 +6351,7 @@
         <w:ind w:left="2160" w:hanging="360"/>
       </w:pPr>
       <w:rPr>
-        <w:rFonts w:hint="default" w:ascii="Courier New" w:hAnsi="Courier New" w:cs="Courier New"/>
+        <w:rFonts w:ascii="Courier New" w:hAnsi="Courier New" w:cs="Courier New" w:hint="default"/>
       </w:rPr>
     </w:lvl>
     <w:lvl w:ilvl="2" w:tplc="10090005" w:tentative="1">
@@ -6587,7 +6363,7 @@
         <w:ind w:left="2880" w:hanging="360"/>
       </w:pPr>
       <w:rPr>
-        <w:rFonts w:hint="default" w:ascii="Wingdings" w:hAnsi="Wingdings"/>
+        <w:rFonts w:ascii="Wingdings" w:hAnsi="Wingdings" w:hint="default"/>
       </w:rPr>
     </w:lvl>
     <w:lvl w:ilvl="3" w:tplc="10090001" w:tentative="1">
@@ -6599,7 +6375,7 @@
         <w:ind w:left="3600" w:hanging="360"/>
       </w:pPr>
       <w:rPr>
-        <w:rFonts w:hint="default" w:ascii="Symbol" w:hAnsi="Symbol"/>
+        <w:rFonts w:ascii="Symbol" w:hAnsi="Symbol" w:hint="default"/>
       </w:rPr>
     </w:lvl>
     <w:lvl w:ilvl="4" w:tplc="10090003" w:tentative="1">
@@ -6611,7 +6387,7 @@
         <w:ind w:left="4320" w:hanging="360"/>
       </w:pPr>
       <w:rPr>
-        <w:rFonts w:hint="default" w:ascii="Courier New" w:hAnsi="Courier New" w:cs="Courier New"/>
+        <w:rFonts w:ascii="Courier New" w:hAnsi="Courier New" w:cs="Courier New" w:hint="default"/>
       </w:rPr>
     </w:lvl>
     <w:lvl w:ilvl="5" w:tplc="10090005" w:tentative="1">
@@ -6623,7 +6399,7 @@
         <w:ind w:left="5040" w:hanging="360"/>
       </w:pPr>
       <w:rPr>
-        <w:rFonts w:hint="default" w:ascii="Wingdings" w:hAnsi="Wingdings"/>
+        <w:rFonts w:ascii="Wingdings" w:hAnsi="Wingdings" w:hint="default"/>
       </w:rPr>
     </w:lvl>
     <w:lvl w:ilvl="6" w:tplc="10090001" w:tentative="1">
@@ -6635,7 +6411,7 @@
         <w:ind w:left="5760" w:hanging="360"/>
       </w:pPr>
       <w:rPr>
-        <w:rFonts w:hint="default" w:ascii="Symbol" w:hAnsi="Symbol"/>
+        <w:rFonts w:ascii="Symbol" w:hAnsi="Symbol" w:hint="default"/>
       </w:rPr>
     </w:lvl>
     <w:lvl w:ilvl="7" w:tplc="10090003" w:tentative="1">
@@ -6647,7 +6423,7 @@
         <w:ind w:left="6480" w:hanging="360"/>
       </w:pPr>
       <w:rPr>
-        <w:rFonts w:hint="default" w:ascii="Courier New" w:hAnsi="Courier New" w:cs="Courier New"/>
+        <w:rFonts w:ascii="Courier New" w:hAnsi="Courier New" w:cs="Courier New" w:hint="default"/>
       </w:rPr>
     </w:lvl>
     <w:lvl w:ilvl="8" w:tplc="10090005" w:tentative="1">
@@ -6659,7 +6435,7 @@
         <w:ind w:left="7200" w:hanging="360"/>
       </w:pPr>
       <w:rPr>
-        <w:rFonts w:hint="default" w:ascii="Wingdings" w:hAnsi="Wingdings"/>
+        <w:rFonts w:ascii="Wingdings" w:hAnsi="Wingdings" w:hint="default"/>
       </w:rPr>
     </w:lvl>
   </w:abstractNum>
@@ -6737,7 +6513,7 @@
   <w:docDefaults>
     <w:rPrDefault>
       <w:rPr>
-        <w:rFonts w:asciiTheme="minorHAnsi" w:hAnsiTheme="minorHAnsi" w:eastAsiaTheme="minorHAnsi" w:cstheme="minorBidi"/>
+        <w:rFonts w:asciiTheme="minorHAnsi" w:eastAsiaTheme="minorHAnsi" w:hAnsiTheme="minorHAnsi" w:cstheme="minorBidi"/>
         <w:kern w:val="2"/>
         <w:sz w:val="22"/>
         <w:szCs w:val="22"/>
@@ -6754,14 +6530,14 @@
   <w:latentStyles w:defLockedState="0" w:defUIPriority="99" w:defSemiHidden="0" w:defUnhideWhenUsed="0" w:defQFormat="0" w:count="376">
     <w:lsdException w:name="Normal" w:uiPriority="0" w:qFormat="1"/>
     <w:lsdException w:name="heading 1" w:uiPriority="9" w:qFormat="1"/>
-    <w:lsdException w:name="heading 2" w:uiPriority="9" w:semiHidden="1" w:unhideWhenUsed="1" w:qFormat="1"/>
-    <w:lsdException w:name="heading 3" w:uiPriority="9" w:semiHidden="1" w:unhideWhenUsed="1" w:qFormat="1"/>
-    <w:lsdException w:name="heading 4" w:uiPriority="9" w:semiHidden="1" w:unhideWhenUsed="1" w:qFormat="1"/>
-    <w:lsdException w:name="heading 5" w:uiPriority="9" w:semiHidden="1" w:unhideWhenUsed="1" w:qFormat="1"/>
-    <w:lsdException w:name="heading 6" w:uiPriority="9" w:semiHidden="1" w:unhideWhenUsed="1" w:qFormat="1"/>
-    <w:lsdException w:name="heading 7" w:uiPriority="9" w:semiHidden="1" w:unhideWhenUsed="1" w:qFormat="1"/>
-    <w:lsdException w:name="heading 8" w:uiPriority="9" w:semiHidden="1" w:unhideWhenUsed="1" w:qFormat="1"/>
-    <w:lsdException w:name="heading 9" w:uiPriority="9" w:semiHidden="1" w:unhideWhenUsed="1" w:qFormat="1"/>
+    <w:lsdException w:name="heading 2" w:semiHidden="1" w:uiPriority="9" w:unhideWhenUsed="1" w:qFormat="1"/>
+    <w:lsdException w:name="heading 3" w:semiHidden="1" w:uiPriority="9" w:unhideWhenUsed="1" w:qFormat="1"/>
+    <w:lsdException w:name="heading 4" w:semiHidden="1" w:uiPriority="9" w:unhideWhenUsed="1" w:qFormat="1"/>
+    <w:lsdException w:name="heading 5" w:semiHidden="1" w:uiPriority="9" w:unhideWhenUsed="1" w:qFormat="1"/>
+    <w:lsdException w:name="heading 6" w:semiHidden="1" w:uiPriority="9" w:unhideWhenUsed="1" w:qFormat="1"/>
+    <w:lsdException w:name="heading 7" w:semiHidden="1" w:uiPriority="9" w:unhideWhenUsed="1" w:qFormat="1"/>
+    <w:lsdException w:name="heading 8" w:semiHidden="1" w:uiPriority="9" w:unhideWhenUsed="1" w:qFormat="1"/>
+    <w:lsdException w:name="heading 9" w:semiHidden="1" w:uiPriority="9" w:unhideWhenUsed="1" w:qFormat="1"/>
     <w:lsdException w:name="index 1" w:semiHidden="1" w:unhideWhenUsed="1"/>
     <w:lsdException w:name="index 2" w:semiHidden="1" w:unhideWhenUsed="1"/>
     <w:lsdException w:name="index 3" w:semiHidden="1" w:unhideWhenUsed="1"/>
@@ -6771,22 +6547,22 @@
     <w:lsdException w:name="index 7" w:semiHidden="1" w:unhideWhenUsed="1"/>
     <w:lsdException w:name="index 8" w:semiHidden="1" w:unhideWhenUsed="1"/>
     <w:lsdException w:name="index 9" w:semiHidden="1" w:unhideWhenUsed="1"/>
-    <w:lsdException w:name="toc 1" w:uiPriority="39" w:semiHidden="1" w:unhideWhenUsed="1"/>
-    <w:lsdException w:name="toc 2" w:uiPriority="39" w:semiHidden="1" w:unhideWhenUsed="1"/>
-    <w:lsdException w:name="toc 3" w:uiPriority="39" w:semiHidden="1" w:unhideWhenUsed="1"/>
-    <w:lsdException w:name="toc 4" w:uiPriority="39" w:semiHidden="1" w:unhideWhenUsed="1"/>
-    <w:lsdException w:name="toc 5" w:uiPriority="39" w:semiHidden="1" w:unhideWhenUsed="1"/>
-    <w:lsdException w:name="toc 6" w:uiPriority="39" w:semiHidden="1" w:unhideWhenUsed="1"/>
-    <w:lsdException w:name="toc 7" w:uiPriority="39" w:semiHidden="1" w:unhideWhenUsed="1"/>
-    <w:lsdException w:name="toc 8" w:uiPriority="39" w:semiHidden="1" w:unhideWhenUsed="1"/>
-    <w:lsdException w:name="toc 9" w:uiPriority="39" w:semiHidden="1" w:unhideWhenUsed="1"/>
+    <w:lsdException w:name="toc 1" w:semiHidden="1" w:uiPriority="39" w:unhideWhenUsed="1"/>
+    <w:lsdException w:name="toc 2" w:semiHidden="1" w:uiPriority="39" w:unhideWhenUsed="1"/>
+    <w:lsdException w:name="toc 3" w:semiHidden="1" w:uiPriority="39" w:unhideWhenUsed="1"/>
+    <w:lsdException w:name="toc 4" w:semiHidden="1" w:uiPriority="39" w:unhideWhenUsed="1"/>
+    <w:lsdException w:name="toc 5" w:semiHidden="1" w:uiPriority="39" w:unhideWhenUsed="1"/>
+    <w:lsdException w:name="toc 6" w:semiHidden="1" w:uiPriority="39" w:unhideWhenUsed="1"/>
+    <w:lsdException w:name="toc 7" w:semiHidden="1" w:uiPriority="39" w:unhideWhenUsed="1"/>
+    <w:lsdException w:name="toc 8" w:semiHidden="1" w:uiPriority="39" w:unhideWhenUsed="1"/>
+    <w:lsdException w:name="toc 9" w:semiHidden="1" w:uiPriority="39" w:unhideWhenUsed="1"/>
     <w:lsdException w:name="Normal Indent" w:semiHidden="1" w:unhideWhenUsed="1"/>
     <w:lsdException w:name="footnote text" w:semiHidden="1" w:unhideWhenUsed="1"/>
     <w:lsdException w:name="annotation text" w:semiHidden="1" w:unhideWhenUsed="1"/>
     <w:lsdException w:name="header" w:semiHidden="1" w:unhideWhenUsed="1"/>
     <w:lsdException w:name="footer" w:semiHidden="1" w:unhideWhenUsed="1"/>
     <w:lsdException w:name="index heading" w:semiHidden="1" w:unhideWhenUsed="1"/>
-    <w:lsdException w:name="caption" w:uiPriority="35" w:semiHidden="1" w:unhideWhenUsed="1" w:qFormat="1"/>
+    <w:lsdException w:name="caption" w:semiHidden="1" w:uiPriority="35" w:unhideWhenUsed="1" w:qFormat="1"/>
     <w:lsdException w:name="table of figures" w:semiHidden="1" w:unhideWhenUsed="1"/>
     <w:lsdException w:name="envelope address" w:semiHidden="1" w:unhideWhenUsed="1"/>
     <w:lsdException w:name="envelope return" w:semiHidden="1" w:unhideWhenUsed="1"/>
@@ -6817,7 +6593,7 @@
     <w:lsdException w:name="Title" w:uiPriority="10" w:qFormat="1"/>
     <w:lsdException w:name="Closing" w:semiHidden="1" w:unhideWhenUsed="1"/>
     <w:lsdException w:name="Signature" w:semiHidden="1" w:unhideWhenUsed="1"/>
-    <w:lsdException w:name="Default Paragraph Font" w:uiPriority="1" w:semiHidden="1" w:unhideWhenUsed="1"/>
+    <w:lsdException w:name="Default Paragraph Font" w:semiHidden="1" w:uiPriority="1" w:unhideWhenUsed="1"/>
     <w:lsdException w:name="Body Text" w:semiHidden="1" w:unhideWhenUsed="1"/>
     <w:lsdException w:name="Body Text Indent" w:semiHidden="1" w:unhideWhenUsed="1"/>
     <w:lsdException w:name="List Continue" w:semiHidden="1" w:unhideWhenUsed="1"/>
@@ -7017,8 +6793,8 @@
     <w:lsdException w:name="Subtle Reference" w:uiPriority="31" w:qFormat="1"/>
     <w:lsdException w:name="Intense Reference" w:uiPriority="32" w:qFormat="1"/>
     <w:lsdException w:name="Book Title" w:uiPriority="33" w:qFormat="1"/>
-    <w:lsdException w:name="Bibliography" w:uiPriority="37" w:semiHidden="1" w:unhideWhenUsed="1"/>
-    <w:lsdException w:name="TOC Heading" w:uiPriority="39" w:semiHidden="1" w:unhideWhenUsed="1" w:qFormat="1"/>
+    <w:lsdException w:name="Bibliography" w:semiHidden="1" w:uiPriority="37" w:unhideWhenUsed="1"/>
+    <w:lsdException w:name="TOC Heading" w:semiHidden="1" w:uiPriority="39" w:unhideWhenUsed="1" w:qFormat="1"/>
     <w:lsdException w:name="Plain Table 1" w:uiPriority="41"/>
     <w:lsdException w:name="Plain Table 2" w:uiPriority="42"/>
     <w:lsdException w:name="Plain Table 3" w:uiPriority="43"/>
@@ -7129,17 +6905,17 @@
     <w:lsdException w:name="Unresolved Mention" w:semiHidden="1" w:unhideWhenUsed="1"/>
     <w:lsdException w:name="Smart Link" w:semiHidden="1" w:unhideWhenUsed="1"/>
   </w:latentStyles>
-  <w:style w:type="paragraph" w:styleId="Normal" w:default="1">
+  <w:style w:type="paragraph" w:default="1" w:styleId="Normal">
     <w:name w:val="Normal"/>
     <w:qFormat/>
   </w:style>
-  <w:style w:type="character" w:styleId="DefaultParagraphFont" w:default="1">
+  <w:style w:type="character" w:default="1" w:styleId="DefaultParagraphFont">
     <w:name w:val="Default Paragraph Font"/>
     <w:uiPriority w:val="1"/>
     <w:semiHidden/>
     <w:unhideWhenUsed/>
   </w:style>
-  <w:style w:type="table" w:styleId="TableNormal" w:default="1">
+  <w:style w:type="table" w:default="1" w:styleId="TableNormal">
     <w:name w:val="Normal Table"/>
     <w:uiPriority w:val="99"/>
     <w:semiHidden/>
@@ -7154,7 +6930,7 @@
       </w:tblCellMar>
     </w:tblPr>
   </w:style>
-  <w:style w:type="numbering" w:styleId="NoList" w:default="1">
+  <w:style w:type="numbering" w:default="1" w:styleId="NoList">
     <w:name w:val="No List"/>
     <w:uiPriority w:val="99"/>
     <w:semiHidden/>
@@ -7181,26 +6957,26 @@
     </w:pPr>
     <w:tblPr>
       <w:tblBorders>
-        <w:top w:val="single" w:color="auto" w:sz="4" w:space="0"/>
-        <w:left w:val="single" w:color="auto" w:sz="4" w:space="0"/>
-        <w:bottom w:val="single" w:color="auto" w:sz="4" w:space="0"/>
-        <w:right w:val="single" w:color="auto" w:sz="4" w:space="0"/>
-        <w:insideH w:val="single" w:color="auto" w:sz="4" w:space="0"/>
-        <w:insideV w:val="single" w:color="auto" w:sz="4" w:space="0"/>
+        <w:top w:val="single" w:sz="4" w:space="0" w:color="auto"/>
+        <w:left w:val="single" w:sz="4" w:space="0" w:color="auto"/>
+        <w:bottom w:val="single" w:sz="4" w:space="0" w:color="auto"/>
+        <w:right w:val="single" w:sz="4" w:space="0" w:color="auto"/>
+        <w:insideH w:val="single" w:sz="4" w:space="0" w:color="auto"/>
+        <w:insideV w:val="single" w:sz="4" w:space="0" w:color="auto"/>
       </w:tblBorders>
     </w:tblPr>
   </w:style>
-  <w:style w:type="character" w:styleId="normaltextrun" w:customStyle="1">
+  <w:style w:type="character" w:customStyle="1" w:styleId="normaltextrun">
     <w:name w:val="normaltextrun"/>
     <w:basedOn w:val="DefaultParagraphFont"/>
     <w:rsid w:val="003F2A24"/>
   </w:style>
-  <w:style w:type="character" w:styleId="eop" w:customStyle="1">
+  <w:style w:type="character" w:customStyle="1" w:styleId="eop">
     <w:name w:val="eop"/>
     <w:basedOn w:val="DefaultParagraphFont"/>
     <w:rsid w:val="003F2A24"/>
   </w:style>
-  <w:style w:type="paragraph" w:styleId="paragraph" w:customStyle="1">
+  <w:style w:type="paragraph" w:customStyle="1" w:styleId="paragraph">
     <w:name w:val="paragraph"/>
     <w:basedOn w:val="Normal"/>
     <w:rsid w:val="00647126"/>
@@ -7208,7 +6984,7 @@
       <w:spacing w:before="100" w:beforeAutospacing="1" w:after="100" w:afterAutospacing="1" w:line="240" w:lineRule="auto"/>
     </w:pPr>
     <w:rPr>
-      <w:rFonts w:ascii="Times New Roman" w:hAnsi="Times New Roman" w:eastAsia="Times New Roman" w:cs="Times New Roman"/>
+      <w:rFonts w:ascii="Times New Roman" w:eastAsia="Times New Roman" w:hAnsi="Times New Roman" w:cs="Times New Roman"/>
       <w:kern w:val="0"/>
       <w:sz w:val="24"/>
       <w:szCs w:val="24"/>
@@ -7515,6 +7291,21 @@
 </file>
 
 <file path=customXml/item1.xml><?xml version="1.0" encoding="utf-8"?>
+<p:properties xmlns:p="http://schemas.microsoft.com/office/2006/metadata/properties" xmlns:xsi="http://www.w3.org/2001/XMLSchema-instance" xmlns:pc="http://schemas.microsoft.com/office/infopath/2007/PartnerControls">
+  <documentManagement/>
+</p:properties>
+</file>
+
+<file path=customXml/item2.xml><?xml version="1.0" encoding="utf-8"?>
+<?mso-contentType ?>
+<FormTemplates xmlns="http://schemas.microsoft.com/sharepoint/v3/contenttype/forms">
+  <Display>DocumentLibraryForm</Display>
+  <Edit>DocumentLibraryForm</Edit>
+  <New>DocumentLibraryForm</New>
+</FormTemplates>
+</file>
+
+<file path=customXml/item3.xml><?xml version="1.0" encoding="utf-8"?>
 <ct:contentTypeSchema xmlns:ct="http://schemas.microsoft.com/office/2006/metadata/contentType" xmlns:ma="http://schemas.microsoft.com/office/2006/metadata/properties/metaAttributes" ct:_="" ma:_="" ma:contentTypeName="Document" ma:contentTypeID="0x0101009909226A8C30DD40BE23AF91130F0AB8" ma:contentTypeVersion="5" ma:contentTypeDescription="Create a new document." ma:contentTypeScope="" ma:versionID="ed2cd0d01fb1023b4f1e71afbf4ef6da">
   <xsd:schema xmlns:xsd="http://www.w3.org/2001/XMLSchema" xmlns:xs="http://www.w3.org/2001/XMLSchema" xmlns:p="http://schemas.microsoft.com/office/2006/metadata/properties" xmlns:ns2="8a42e6d5-212e-417a-a0bf-76800bbd5b66" xmlns:ns3="3153339c-e3c1-4cf6-946d-4dde42d48a6c" targetNamespace="http://schemas.microsoft.com/office/2006/metadata/properties" ma:root="true" ma:fieldsID="76eb8212800b3abb02ea11fb89a863eb" ns2:_="" ns3:_="">
     <xsd:import namespace="8a42e6d5-212e-417a-a0bf-76800bbd5b66"/>
@@ -7685,29 +7476,38 @@
 </ct:contentTypeSchema>
 </file>
 
-<file path=customXml/item2.xml><?xml version="1.0" encoding="utf-8"?>
-<?mso-contentType ?>
-<FormTemplates xmlns="http://schemas.microsoft.com/sharepoint/v3/contenttype/forms">
-  <Display>DocumentLibraryForm</Display>
-  <Edit>DocumentLibraryForm</Edit>
-  <New>DocumentLibraryForm</New>
-</FormTemplates>
-</file>
-
-<file path=customXml/item3.xml><?xml version="1.0" encoding="utf-8"?>
-<p:properties xmlns:p="http://schemas.microsoft.com/office/2006/metadata/properties" xmlns:xsi="http://www.w3.org/2001/XMLSchema-instance" xmlns:pc="http://schemas.microsoft.com/office/infopath/2007/PartnerControls">
-  <documentManagement/>
-</p:properties>
-</file>
-
 <file path=customXml/itemProps1.xml><?xml version="1.0" encoding="utf-8"?>
-<ds:datastoreItem xmlns:ds="http://schemas.openxmlformats.org/officeDocument/2006/customXml" ds:itemID="{244434FA-F758-4626-92DB-E6842617E153}"/>
+<ds:datastoreItem xmlns:ds="http://schemas.openxmlformats.org/officeDocument/2006/customXml" ds:itemID="{47970CC7-986F-4B3D-86AB-1D2D2F2F1BE2}">
+  <ds:schemaRefs>
+    <ds:schemaRef ds:uri="http://schemas.microsoft.com/office/2006/metadata/properties"/>
+    <ds:schemaRef ds:uri="http://schemas.microsoft.com/office/infopath/2007/PartnerControls"/>
+  </ds:schemaRefs>
+</ds:datastoreItem>
 </file>
 
 <file path=customXml/itemProps2.xml><?xml version="1.0" encoding="utf-8"?>
-<ds:datastoreItem xmlns:ds="http://schemas.openxmlformats.org/officeDocument/2006/customXml" ds:itemID="{34A10D5C-5F18-487A-AC99-686886210C7C}"/>
+<ds:datastoreItem xmlns:ds="http://schemas.openxmlformats.org/officeDocument/2006/customXml" ds:itemID="{34A10D5C-5F18-487A-AC99-686886210C7C}">
+  <ds:schemaRefs>
+    <ds:schemaRef ds:uri="http://schemas.microsoft.com/sharepoint/v3/contenttype/forms"/>
+  </ds:schemaRefs>
+</ds:datastoreItem>
 </file>
 
 <file path=customXml/itemProps3.xml><?xml version="1.0" encoding="utf-8"?>
-<ds:datastoreItem xmlns:ds="http://schemas.openxmlformats.org/officeDocument/2006/customXml" ds:itemID="{47970CC7-986F-4B3D-86AB-1D2D2F2F1BE2}"/>
+<ds:datastoreItem xmlns:ds="http://schemas.openxmlformats.org/officeDocument/2006/customXml" ds:itemID="{244434FA-F758-4626-92DB-E6842617E153}">
+  <ds:schemaRefs>
+    <ds:schemaRef ds:uri="http://schemas.microsoft.com/office/2006/metadata/contentType"/>
+    <ds:schemaRef ds:uri="http://schemas.microsoft.com/office/2006/metadata/properties/metaAttributes"/>
+    <ds:schemaRef ds:uri="http://www.w3.org/2001/XMLSchema"/>
+    <ds:schemaRef ds:uri="http://schemas.microsoft.com/office/2006/metadata/properties"/>
+    <ds:schemaRef ds:uri="8a42e6d5-212e-417a-a0bf-76800bbd5b66"/>
+    <ds:schemaRef ds:uri="3153339c-e3c1-4cf6-946d-4dde42d48a6c"/>
+    <ds:schemaRef ds:uri="http://schemas.microsoft.com/office/2006/documentManagement/types"/>
+    <ds:schemaRef ds:uri="http://schemas.microsoft.com/office/infopath/2007/PartnerControls"/>
+    <ds:schemaRef ds:uri="http://schemas.openxmlformats.org/package/2006/metadata/core-properties"/>
+    <ds:schemaRef ds:uri="http://purl.org/dc/elements/1.1/"/>
+    <ds:schemaRef ds:uri="http://purl.org/dc/terms/"/>
+    <ds:schemaRef ds:uri="http://schemas.microsoft.com/internal/obd"/>
+  </ds:schemaRefs>
+</ds:datastoreItem>
 </file>
</xml_diff>